<commit_message>
update review for final
</commit_message>
<xml_diff>
--- a/lesson7assignment/Lesson 7_Assignment.docx
+++ b/lesson7assignment/Lesson 7_Assignment.docx
@@ -50,8 +50,6 @@
         </w:rPr>
         <w:t>Chap 12 – Programming Assignment</w:t>
       </w:r>
-      <w:bookmarkStart w:id="0" w:name="_GoBack"/>
-      <w:bookmarkEnd w:id="0"/>
     </w:p>
     <w:p/>
     <w:p>
@@ -516,7 +514,7 @@
           <w:noProof/>
         </w:rPr>
         <w:drawing>
-          <wp:inline distT="0" distB="0" distL="0" distR="0">
+          <wp:inline distT="0" distB="0" distL="0" distR="0" wp14:anchorId="46DD8F16" wp14:editId="3CC71C47">
             <wp:extent cx="5943600" cy="2207260"/>
             <wp:effectExtent l="0" t="0" r="0" b="2540"/>
             <wp:docPr id="1" name="Picture 1"/>
@@ -2694,7 +2692,7 @@
           <w:noProof/>
         </w:rPr>
         <w:drawing>
-          <wp:inline distT="0" distB="0" distL="0" distR="0">
+          <wp:inline distT="0" distB="0" distL="0" distR="0" wp14:anchorId="3D94AF1A" wp14:editId="0C0E5416">
             <wp:extent cx="5943600" cy="1774825"/>
             <wp:effectExtent l="0" t="0" r="0" b="3175"/>
             <wp:docPr id="2" name="Picture 2"/>
@@ -5148,7 +5146,7 @@
           <w:noProof/>
         </w:rPr>
         <w:drawing>
-          <wp:inline distT="0" distB="0" distL="0" distR="0">
+          <wp:inline distT="0" distB="0" distL="0" distR="0" wp14:anchorId="1CBC8917" wp14:editId="07E3FA92">
             <wp:extent cx="6064469" cy="1761676"/>
             <wp:effectExtent l="0" t="0" r="0" b="3810"/>
             <wp:docPr id="3" name="Picture 3"/>
@@ -6795,7 +6793,7 @@
           <w:noProof/>
         </w:rPr>
         <w:drawing>
-          <wp:inline distT="0" distB="0" distL="0" distR="0">
+          <wp:inline distT="0" distB="0" distL="0" distR="0" wp14:anchorId="501063E4" wp14:editId="1FD50C27">
             <wp:extent cx="5943600" cy="2221230"/>
             <wp:effectExtent l="0" t="0" r="0" b="1270"/>
             <wp:docPr id="4" name="Picture 4"/>
@@ -8783,7 +8781,7 @@
         </w:rPr>
         <w:lastRenderedPageBreak/>
         <w:drawing>
-          <wp:inline distT="0" distB="0" distL="0" distR="0">
+          <wp:inline distT="0" distB="0" distL="0" distR="0" wp14:anchorId="4B400457" wp14:editId="71F36514">
             <wp:extent cx="5943600" cy="4079240"/>
             <wp:effectExtent l="0" t="0" r="0" b="0"/>
             <wp:docPr id="5" name="Picture 5"/>
@@ -9673,7 +9671,7 @@
         </w:rPr>
         <w:lastRenderedPageBreak/>
         <w:drawing>
-          <wp:inline distT="0" distB="0" distL="0" distR="0">
+          <wp:inline distT="0" distB="0" distL="0" distR="0" wp14:anchorId="2179AA8D" wp14:editId="5390A77B">
             <wp:extent cx="5943600" cy="2018665"/>
             <wp:effectExtent l="0" t="0" r="0" b="635"/>
             <wp:docPr id="6" name="Picture 6"/>
@@ -10139,6 +10137,112 @@
         </w:rPr>
         <w:t xml:space="preserve"> () { </w:t>
       </w:r>
+      <w:proofErr w:type="spellStart"/>
+      <w:r>
+        <w:rPr>
+          <w:rFonts w:ascii="Menlo" w:eastAsia="Times New Roman" w:hAnsi="Menlo" w:cs="Menlo"/>
+          <w:color w:val="569CD6"/>
+          <w:sz w:val="18"/>
+          <w:szCs w:val="18"/>
+        </w:rPr>
+        <w:t>this</w:t>
+      </w:r>
+      <w:r>
+        <w:rPr>
+          <w:rFonts w:ascii="Menlo" w:eastAsia="Times New Roman" w:hAnsi="Menlo" w:cs="Menlo"/>
+          <w:color w:val="D4D4D4"/>
+          <w:sz w:val="18"/>
+          <w:szCs w:val="18"/>
+        </w:rPr>
+        <w:t>.</w:t>
+      </w:r>
+      <w:r>
+        <w:rPr>
+          <w:rFonts w:ascii="Menlo" w:eastAsia="Times New Roman" w:hAnsi="Menlo" w:cs="Menlo"/>
+          <w:color w:val="9CDCFE"/>
+          <w:sz w:val="18"/>
+          <w:szCs w:val="18"/>
+        </w:rPr>
+        <w:t>serviceCount</w:t>
+      </w:r>
+      <w:proofErr w:type="spellEnd"/>
+      <w:r>
+        <w:rPr>
+          <w:rFonts w:ascii="Menlo" w:eastAsia="Times New Roman" w:hAnsi="Menlo" w:cs="Menlo"/>
+          <w:color w:val="D4D4D4"/>
+          <w:sz w:val="18"/>
+          <w:szCs w:val="18"/>
+        </w:rPr>
+        <w:t>++; },</w:t>
+      </w:r>
+    </w:p>
+    <w:p>
+      <w:pPr>
+        <w:shd w:val="clear" w:color="auto" w:fill="1E1E1E"/>
+        <w:spacing w:line="270" w:lineRule="atLeast"/>
+        <w:rPr>
+          <w:rFonts w:ascii="Menlo" w:eastAsia="Times New Roman" w:hAnsi="Menlo" w:cs="Menlo"/>
+          <w:color w:val="D4D4D4"/>
+          <w:sz w:val="18"/>
+          <w:szCs w:val="18"/>
+        </w:rPr>
+      </w:pPr>
+      <w:r>
+        <w:rPr>
+          <w:rFonts w:ascii="Menlo" w:eastAsia="Times New Roman" w:hAnsi="Menlo" w:cs="Menlo"/>
+          <w:color w:val="D4D4D4"/>
+          <w:sz w:val="18"/>
+          <w:szCs w:val="18"/>
+        </w:rPr>
+        <w:t xml:space="preserve">    </w:t>
+      </w:r>
+      <w:proofErr w:type="spellStart"/>
+      <w:r>
+        <w:rPr>
+          <w:rFonts w:ascii="Menlo" w:eastAsia="Times New Roman" w:hAnsi="Menlo" w:cs="Menlo"/>
+          <w:color w:val="DCDCAA"/>
+          <w:sz w:val="18"/>
+          <w:szCs w:val="18"/>
+        </w:rPr>
+        <w:t>getOdemeterReading</w:t>
+      </w:r>
+      <w:proofErr w:type="spellEnd"/>
+      <w:r>
+        <w:rPr>
+          <w:rFonts w:ascii="Menlo" w:eastAsia="Times New Roman" w:hAnsi="Menlo" w:cs="Menlo"/>
+          <w:color w:val="9CDCFE"/>
+          <w:sz w:val="18"/>
+          <w:szCs w:val="18"/>
+        </w:rPr>
+        <w:t>:</w:t>
+      </w:r>
+      <w:r>
+        <w:rPr>
+          <w:rFonts w:ascii="Menlo" w:eastAsia="Times New Roman" w:hAnsi="Menlo" w:cs="Menlo"/>
+          <w:color w:val="D4D4D4"/>
+          <w:sz w:val="18"/>
+          <w:szCs w:val="18"/>
+        </w:rPr>
+        <w:t xml:space="preserve"> </w:t>
+      </w:r>
+      <w:r>
+        <w:rPr>
+          <w:rFonts w:ascii="Menlo" w:eastAsia="Times New Roman" w:hAnsi="Menlo" w:cs="Menlo"/>
+          <w:color w:val="569CD6"/>
+          <w:sz w:val="18"/>
+          <w:szCs w:val="18"/>
+        </w:rPr>
+        <w:t>function</w:t>
+      </w:r>
+      <w:r>
+        <w:rPr>
+          <w:rFonts w:ascii="Menlo" w:eastAsia="Times New Roman" w:hAnsi="Menlo" w:cs="Menlo"/>
+          <w:color w:val="D4D4D4"/>
+          <w:sz w:val="18"/>
+          <w:szCs w:val="18"/>
+        </w:rPr>
+        <w:t xml:space="preserve"> () { </w:t>
+      </w:r>
       <w:r>
         <w:rPr>
           <w:rFonts w:ascii="Menlo" w:eastAsia="Times New Roman" w:hAnsi="Menlo" w:cs="Menlo"/>
@@ -10183,6 +10287,131 @@
           <w:sz w:val="18"/>
           <w:szCs w:val="18"/>
         </w:rPr>
+        <w:t>odometer</w:t>
+      </w:r>
+      <w:proofErr w:type="spellEnd"/>
+      <w:r>
+        <w:rPr>
+          <w:rFonts w:ascii="Menlo" w:eastAsia="Times New Roman" w:hAnsi="Menlo" w:cs="Menlo"/>
+          <w:color w:val="D4D4D4"/>
+          <w:sz w:val="18"/>
+          <w:szCs w:val="18"/>
+        </w:rPr>
+        <w:t>},</w:t>
+      </w:r>
+    </w:p>
+    <w:p>
+      <w:pPr>
+        <w:shd w:val="clear" w:color="auto" w:fill="1E1E1E"/>
+        <w:spacing w:line="270" w:lineRule="atLeast"/>
+        <w:rPr>
+          <w:rFonts w:ascii="Menlo" w:eastAsia="Times New Roman" w:hAnsi="Menlo" w:cs="Menlo"/>
+          <w:color w:val="D4D4D4"/>
+          <w:sz w:val="18"/>
+          <w:szCs w:val="18"/>
+        </w:rPr>
+      </w:pPr>
+      <w:r>
+        <w:rPr>
+          <w:rFonts w:ascii="Menlo" w:eastAsia="Times New Roman" w:hAnsi="Menlo" w:cs="Menlo"/>
+          <w:color w:val="D4D4D4"/>
+          <w:sz w:val="18"/>
+          <w:szCs w:val="18"/>
+        </w:rPr>
+        <w:t xml:space="preserve">    </w:t>
+      </w:r>
+      <w:r>
+        <w:rPr>
+          <w:rFonts w:ascii="Menlo" w:eastAsia="Times New Roman" w:hAnsi="Menlo" w:cs="Menlo"/>
+          <w:color w:val="4EC9B0"/>
+          <w:sz w:val="18"/>
+          <w:szCs w:val="18"/>
+        </w:rPr>
+        <w:t>reset</w:t>
+      </w:r>
+      <w:r>
+        <w:rPr>
+          <w:rFonts w:ascii="Menlo" w:eastAsia="Times New Roman" w:hAnsi="Menlo" w:cs="Menlo"/>
+          <w:color w:val="9CDCFE"/>
+          <w:sz w:val="18"/>
+          <w:szCs w:val="18"/>
+        </w:rPr>
+        <w:t>:</w:t>
+      </w:r>
+      <w:r>
+        <w:rPr>
+          <w:rFonts w:ascii="Menlo" w:eastAsia="Times New Roman" w:hAnsi="Menlo" w:cs="Menlo"/>
+          <w:color w:val="D4D4D4"/>
+          <w:sz w:val="18"/>
+          <w:szCs w:val="18"/>
+        </w:rPr>
+        <w:t xml:space="preserve"> </w:t>
+      </w:r>
+      <w:r>
+        <w:rPr>
+          <w:rFonts w:ascii="Menlo" w:eastAsia="Times New Roman" w:hAnsi="Menlo" w:cs="Menlo"/>
+          <w:color w:val="569CD6"/>
+          <w:sz w:val="18"/>
+          <w:szCs w:val="18"/>
+        </w:rPr>
+        <w:t>function</w:t>
+      </w:r>
+      <w:r>
+        <w:rPr>
+          <w:rFonts w:ascii="Menlo" w:eastAsia="Times New Roman" w:hAnsi="Menlo" w:cs="Menlo"/>
+          <w:color w:val="D4D4D4"/>
+          <w:sz w:val="18"/>
+          <w:szCs w:val="18"/>
+        </w:rPr>
+        <w:t xml:space="preserve">(){ </w:t>
+      </w:r>
+    </w:p>
+    <w:p>
+      <w:pPr>
+        <w:shd w:val="clear" w:color="auto" w:fill="1E1E1E"/>
+        <w:spacing w:line="270" w:lineRule="atLeast"/>
+        <w:rPr>
+          <w:rFonts w:ascii="Menlo" w:eastAsia="Times New Roman" w:hAnsi="Menlo" w:cs="Menlo"/>
+          <w:color w:val="D4D4D4"/>
+          <w:sz w:val="18"/>
+          <w:szCs w:val="18"/>
+        </w:rPr>
+      </w:pPr>
+      <w:r>
+        <w:rPr>
+          <w:rFonts w:ascii="Menlo" w:eastAsia="Times New Roman" w:hAnsi="Menlo" w:cs="Menlo"/>
+          <w:color w:val="D4D4D4"/>
+          <w:sz w:val="18"/>
+          <w:szCs w:val="18"/>
+        </w:rPr>
+        <w:t xml:space="preserve">        </w:t>
+      </w:r>
+      <w:proofErr w:type="spellStart"/>
+      <w:r>
+        <w:rPr>
+          <w:rFonts w:ascii="Menlo" w:eastAsia="Times New Roman" w:hAnsi="Menlo" w:cs="Menlo"/>
+          <w:color w:val="569CD6"/>
+          <w:sz w:val="18"/>
+          <w:szCs w:val="18"/>
+        </w:rPr>
+        <w:t>this</w:t>
+      </w:r>
+      <w:r>
+        <w:rPr>
+          <w:rFonts w:ascii="Menlo" w:eastAsia="Times New Roman" w:hAnsi="Menlo" w:cs="Menlo"/>
+          <w:color w:val="D4D4D4"/>
+          <w:sz w:val="18"/>
+          <w:szCs w:val="18"/>
+        </w:rPr>
+        <w:t>.</w:t>
+      </w:r>
+      <w:r>
+        <w:rPr>
+          <w:rFonts w:ascii="Menlo" w:eastAsia="Times New Roman" w:hAnsi="Menlo" w:cs="Menlo"/>
+          <w:color w:val="9CDCFE"/>
+          <w:sz w:val="18"/>
+          <w:szCs w:val="18"/>
+        </w:rPr>
         <w:t>serviceCount</w:t>
       </w:r>
       <w:proofErr w:type="spellEnd"/>
@@ -10193,7 +10422,102 @@
           <w:sz w:val="18"/>
           <w:szCs w:val="18"/>
         </w:rPr>
-        <w:t>++; },</w:t>
+        <w:t xml:space="preserve"> =  </w:t>
+      </w:r>
+      <w:r>
+        <w:rPr>
+          <w:rFonts w:ascii="Menlo" w:eastAsia="Times New Roman" w:hAnsi="Menlo" w:cs="Menlo"/>
+          <w:color w:val="B5CEA8"/>
+          <w:sz w:val="18"/>
+          <w:szCs w:val="18"/>
+        </w:rPr>
+        <w:t>0</w:t>
+      </w:r>
+      <w:r>
+        <w:rPr>
+          <w:rFonts w:ascii="Menlo" w:eastAsia="Times New Roman" w:hAnsi="Menlo" w:cs="Menlo"/>
+          <w:color w:val="D4D4D4"/>
+          <w:sz w:val="18"/>
+          <w:szCs w:val="18"/>
+        </w:rPr>
+        <w:t>;</w:t>
+      </w:r>
+    </w:p>
+    <w:p>
+      <w:pPr>
+        <w:shd w:val="clear" w:color="auto" w:fill="1E1E1E"/>
+        <w:spacing w:line="270" w:lineRule="atLeast"/>
+        <w:rPr>
+          <w:rFonts w:ascii="Menlo" w:eastAsia="Times New Roman" w:hAnsi="Menlo" w:cs="Menlo"/>
+          <w:color w:val="D4D4D4"/>
+          <w:sz w:val="18"/>
+          <w:szCs w:val="18"/>
+        </w:rPr>
+      </w:pPr>
+      <w:r>
+        <w:rPr>
+          <w:rFonts w:ascii="Menlo" w:eastAsia="Times New Roman" w:hAnsi="Menlo" w:cs="Menlo"/>
+          <w:color w:val="D4D4D4"/>
+          <w:sz w:val="18"/>
+          <w:szCs w:val="18"/>
+        </w:rPr>
+        <w:t xml:space="preserve">        </w:t>
+      </w:r>
+      <w:proofErr w:type="spellStart"/>
+      <w:r>
+        <w:rPr>
+          <w:rFonts w:ascii="Menlo" w:eastAsia="Times New Roman" w:hAnsi="Menlo" w:cs="Menlo"/>
+          <w:color w:val="569CD6"/>
+          <w:sz w:val="18"/>
+          <w:szCs w:val="18"/>
+        </w:rPr>
+        <w:t>this</w:t>
+      </w:r>
+      <w:r>
+        <w:rPr>
+          <w:rFonts w:ascii="Menlo" w:eastAsia="Times New Roman" w:hAnsi="Menlo" w:cs="Menlo"/>
+          <w:color w:val="D4D4D4"/>
+          <w:sz w:val="18"/>
+          <w:szCs w:val="18"/>
+        </w:rPr>
+        <w:t>.</w:t>
+      </w:r>
+      <w:r>
+        <w:rPr>
+          <w:rFonts w:ascii="Menlo" w:eastAsia="Times New Roman" w:hAnsi="Menlo" w:cs="Menlo"/>
+          <w:color w:val="9CDCFE"/>
+          <w:sz w:val="18"/>
+          <w:szCs w:val="18"/>
+        </w:rPr>
+        <w:t>odometer</w:t>
+      </w:r>
+      <w:proofErr w:type="spellEnd"/>
+      <w:r>
+        <w:rPr>
+          <w:rFonts w:ascii="Menlo" w:eastAsia="Times New Roman" w:hAnsi="Menlo" w:cs="Menlo"/>
+          <w:color w:val="D4D4D4"/>
+          <w:sz w:val="18"/>
+          <w:szCs w:val="18"/>
+        </w:rPr>
+        <w:t xml:space="preserve"> = </w:t>
+      </w:r>
+      <w:r>
+        <w:rPr>
+          <w:rFonts w:ascii="Menlo" w:eastAsia="Times New Roman" w:hAnsi="Menlo" w:cs="Menlo"/>
+          <w:color w:val="B5CEA8"/>
+          <w:sz w:val="18"/>
+          <w:szCs w:val="18"/>
+        </w:rPr>
+        <w:t>0</w:t>
+      </w:r>
+      <w:r>
+        <w:rPr>
+          <w:rFonts w:ascii="Menlo" w:eastAsia="Times New Roman" w:hAnsi="Menlo" w:cs="Menlo"/>
+          <w:color w:val="D4D4D4"/>
+          <w:sz w:val="18"/>
+          <w:szCs w:val="18"/>
+        </w:rPr>
+        <w:t>},</w:t>
       </w:r>
     </w:p>
     <w:p>
@@ -10216,7 +10540,241 @@
         </w:rPr>
         <w:t xml:space="preserve">    </w:t>
       </w:r>
-      <w:proofErr w:type="spellStart"/>
+    </w:p>
+    <w:p>
+      <w:pPr>
+        <w:shd w:val="clear" w:color="auto" w:fill="1E1E1E"/>
+        <w:spacing w:line="270" w:lineRule="atLeast"/>
+        <w:rPr>
+          <w:rFonts w:ascii="Menlo" w:eastAsia="Times New Roman" w:hAnsi="Menlo" w:cs="Menlo"/>
+          <w:color w:val="D4D4D4"/>
+          <w:sz w:val="18"/>
+          <w:szCs w:val="18"/>
+        </w:rPr>
+      </w:pPr>
+      <w:r>
+        <w:rPr>
+          <w:rFonts w:ascii="Menlo" w:eastAsia="Times New Roman" w:hAnsi="Menlo" w:cs="Menlo"/>
+          <w:color w:val="D4D4D4"/>
+          <w:sz w:val="18"/>
+          <w:szCs w:val="18"/>
+        </w:rPr>
+        <w:t xml:space="preserve">    </w:t>
+      </w:r>
+      <w:r>
+        <w:rPr>
+          <w:rFonts w:ascii="Menlo" w:eastAsia="Times New Roman" w:hAnsi="Menlo" w:cs="Menlo"/>
+          <w:color w:val="6A9955"/>
+          <w:sz w:val="18"/>
+          <w:szCs w:val="18"/>
+        </w:rPr>
+        <w:t xml:space="preserve">// </w:t>
+      </w:r>
+      <w:proofErr w:type="spellStart"/>
+      <w:r>
+        <w:rPr>
+          <w:rFonts w:ascii="Menlo" w:eastAsia="Times New Roman" w:hAnsi="Menlo" w:cs="Menlo"/>
+          <w:color w:val="6A9955"/>
+          <w:sz w:val="18"/>
+          <w:szCs w:val="18"/>
+        </w:rPr>
+        <w:t>showService</w:t>
+      </w:r>
+      <w:proofErr w:type="spellEnd"/>
+      <w:r>
+        <w:rPr>
+          <w:rFonts w:ascii="Menlo" w:eastAsia="Times New Roman" w:hAnsi="Menlo" w:cs="Menlo"/>
+          <w:color w:val="6A9955"/>
+          <w:sz w:val="18"/>
+          <w:szCs w:val="18"/>
+        </w:rPr>
+        <w:t>: function () { console.log(</w:t>
+      </w:r>
+      <w:proofErr w:type="spellStart"/>
+      <w:r>
+        <w:rPr>
+          <w:rFonts w:ascii="Menlo" w:eastAsia="Times New Roman" w:hAnsi="Menlo" w:cs="Menlo"/>
+          <w:color w:val="6A9955"/>
+          <w:sz w:val="18"/>
+          <w:szCs w:val="18"/>
+        </w:rPr>
+        <w:t>this.serviceCount</w:t>
+      </w:r>
+      <w:proofErr w:type="spellEnd"/>
+      <w:r>
+        <w:rPr>
+          <w:rFonts w:ascii="Menlo" w:eastAsia="Times New Roman" w:hAnsi="Menlo" w:cs="Menlo"/>
+          <w:color w:val="6A9955"/>
+          <w:sz w:val="18"/>
+          <w:szCs w:val="18"/>
+        </w:rPr>
+        <w:t>); },</w:t>
+      </w:r>
+    </w:p>
+    <w:p>
+      <w:pPr>
+        <w:shd w:val="clear" w:color="auto" w:fill="1E1E1E"/>
+        <w:spacing w:line="270" w:lineRule="atLeast"/>
+        <w:rPr>
+          <w:rFonts w:ascii="Menlo" w:eastAsia="Times New Roman" w:hAnsi="Menlo" w:cs="Menlo"/>
+          <w:color w:val="D4D4D4"/>
+          <w:sz w:val="18"/>
+          <w:szCs w:val="18"/>
+        </w:rPr>
+      </w:pPr>
+      <w:r>
+        <w:rPr>
+          <w:rFonts w:ascii="Menlo" w:eastAsia="Times New Roman" w:hAnsi="Menlo" w:cs="Menlo"/>
+          <w:color w:val="D4D4D4"/>
+          <w:sz w:val="18"/>
+          <w:szCs w:val="18"/>
+        </w:rPr>
+        <w:t xml:space="preserve">    </w:t>
+      </w:r>
+      <w:r>
+        <w:rPr>
+          <w:rFonts w:ascii="Menlo" w:eastAsia="Times New Roman" w:hAnsi="Menlo" w:cs="Menlo"/>
+          <w:color w:val="6A9955"/>
+          <w:sz w:val="18"/>
+          <w:szCs w:val="18"/>
+        </w:rPr>
+        <w:t xml:space="preserve">// </w:t>
+      </w:r>
+      <w:proofErr w:type="spellStart"/>
+      <w:r>
+        <w:rPr>
+          <w:rFonts w:ascii="Menlo" w:eastAsia="Times New Roman" w:hAnsi="Menlo" w:cs="Menlo"/>
+          <w:color w:val="6A9955"/>
+          <w:sz w:val="18"/>
+          <w:szCs w:val="18"/>
+        </w:rPr>
+        <w:t>showReset</w:t>
+      </w:r>
+      <w:proofErr w:type="spellEnd"/>
+      <w:r>
+        <w:rPr>
+          <w:rFonts w:ascii="Menlo" w:eastAsia="Times New Roman" w:hAnsi="Menlo" w:cs="Menlo"/>
+          <w:color w:val="6A9955"/>
+          <w:sz w:val="18"/>
+          <w:szCs w:val="18"/>
+        </w:rPr>
+        <w:t>: function () { console.log(</w:t>
+      </w:r>
+      <w:proofErr w:type="spellStart"/>
+      <w:r>
+        <w:rPr>
+          <w:rFonts w:ascii="Menlo" w:eastAsia="Times New Roman" w:hAnsi="Menlo" w:cs="Menlo"/>
+          <w:color w:val="6A9955"/>
+          <w:sz w:val="18"/>
+          <w:szCs w:val="18"/>
+        </w:rPr>
+        <w:t>this.serviceCount</w:t>
+      </w:r>
+      <w:proofErr w:type="spellEnd"/>
+      <w:r>
+        <w:rPr>
+          <w:rFonts w:ascii="Menlo" w:eastAsia="Times New Roman" w:hAnsi="Menlo" w:cs="Menlo"/>
+          <w:color w:val="6A9955"/>
+          <w:sz w:val="18"/>
+          <w:szCs w:val="18"/>
+        </w:rPr>
+        <w:t>); console.log(</w:t>
+      </w:r>
+      <w:proofErr w:type="spellStart"/>
+      <w:r>
+        <w:rPr>
+          <w:rFonts w:ascii="Menlo" w:eastAsia="Times New Roman" w:hAnsi="Menlo" w:cs="Menlo"/>
+          <w:color w:val="6A9955"/>
+          <w:sz w:val="18"/>
+          <w:szCs w:val="18"/>
+        </w:rPr>
+        <w:t>this.odometer</w:t>
+      </w:r>
+      <w:proofErr w:type="spellEnd"/>
+      <w:r>
+        <w:rPr>
+          <w:rFonts w:ascii="Menlo" w:eastAsia="Times New Roman" w:hAnsi="Menlo" w:cs="Menlo"/>
+          <w:color w:val="6A9955"/>
+          <w:sz w:val="18"/>
+          <w:szCs w:val="18"/>
+        </w:rPr>
+        <w:t>);},</w:t>
+      </w:r>
+    </w:p>
+    <w:p>
+      <w:pPr>
+        <w:shd w:val="clear" w:color="auto" w:fill="1E1E1E"/>
+        <w:spacing w:line="270" w:lineRule="atLeast"/>
+        <w:rPr>
+          <w:rFonts w:ascii="Menlo" w:eastAsia="Times New Roman" w:hAnsi="Menlo" w:cs="Menlo"/>
+          <w:color w:val="D4D4D4"/>
+          <w:sz w:val="18"/>
+          <w:szCs w:val="18"/>
+        </w:rPr>
+      </w:pPr>
+    </w:p>
+    <w:p>
+      <w:pPr>
+        <w:shd w:val="clear" w:color="auto" w:fill="1E1E1E"/>
+        <w:spacing w:line="270" w:lineRule="atLeast"/>
+        <w:rPr>
+          <w:rFonts w:ascii="Menlo" w:eastAsia="Times New Roman" w:hAnsi="Menlo" w:cs="Menlo"/>
+          <w:color w:val="D4D4D4"/>
+          <w:sz w:val="18"/>
+          <w:szCs w:val="18"/>
+        </w:rPr>
+      </w:pPr>
+      <w:r>
+        <w:rPr>
+          <w:rFonts w:ascii="Menlo" w:eastAsia="Times New Roman" w:hAnsi="Menlo" w:cs="Menlo"/>
+          <w:color w:val="D4D4D4"/>
+          <w:sz w:val="18"/>
+          <w:szCs w:val="18"/>
+        </w:rPr>
+        <w:t>}</w:t>
+      </w:r>
+    </w:p>
+    <w:p>
+      <w:pPr>
+        <w:shd w:val="clear" w:color="auto" w:fill="1E1E1E"/>
+        <w:spacing w:after="240" w:line="270" w:lineRule="atLeast"/>
+        <w:rPr>
+          <w:rFonts w:ascii="Menlo" w:eastAsia="Times New Roman" w:hAnsi="Menlo" w:cs="Menlo"/>
+          <w:color w:val="D4D4D4"/>
+          <w:sz w:val="18"/>
+          <w:szCs w:val="18"/>
+        </w:rPr>
+      </w:pPr>
+    </w:p>
+    <w:p>
+      <w:pPr>
+        <w:shd w:val="clear" w:color="auto" w:fill="1E1E1E"/>
+        <w:spacing w:line="270" w:lineRule="atLeast"/>
+        <w:rPr>
+          <w:rFonts w:ascii="Menlo" w:eastAsia="Times New Roman" w:hAnsi="Menlo" w:cs="Menlo"/>
+          <w:color w:val="D4D4D4"/>
+          <w:sz w:val="18"/>
+          <w:szCs w:val="18"/>
+        </w:rPr>
+      </w:pPr>
+      <w:r>
+        <w:rPr>
+          <w:rFonts w:ascii="Menlo" w:eastAsia="Times New Roman" w:hAnsi="Menlo" w:cs="Menlo"/>
+          <w:color w:val="9CDCFE"/>
+          <w:sz w:val="18"/>
+          <w:szCs w:val="18"/>
+        </w:rPr>
+        <w:t>console</w:t>
+      </w:r>
+      <w:r>
+        <w:rPr>
+          <w:rFonts w:ascii="Menlo" w:eastAsia="Times New Roman" w:hAnsi="Menlo" w:cs="Menlo"/>
+          <w:color w:val="D4D4D4"/>
+          <w:sz w:val="18"/>
+          <w:szCs w:val="18"/>
+        </w:rPr>
+        <w:t>.</w:t>
+      </w:r>
       <w:r>
         <w:rPr>
           <w:rFonts w:ascii="Menlo" w:eastAsia="Times New Roman" w:hAnsi="Menlo" w:cs="Menlo"/>
@@ -10224,45 +10782,67 @@
           <w:sz w:val="18"/>
           <w:szCs w:val="18"/>
         </w:rPr>
-        <w:t>getOdemeterReading</w:t>
-      </w:r>
-      <w:proofErr w:type="spellEnd"/>
-      <w:r>
-        <w:rPr>
-          <w:rFonts w:ascii="Menlo" w:eastAsia="Times New Roman" w:hAnsi="Menlo" w:cs="Menlo"/>
-          <w:color w:val="9CDCFE"/>
-          <w:sz w:val="18"/>
-          <w:szCs w:val="18"/>
-        </w:rPr>
-        <w:t>:</w:t>
-      </w:r>
-      <w:r>
-        <w:rPr>
-          <w:rFonts w:ascii="Menlo" w:eastAsia="Times New Roman" w:hAnsi="Menlo" w:cs="Menlo"/>
-          <w:color w:val="D4D4D4"/>
-          <w:sz w:val="18"/>
-          <w:szCs w:val="18"/>
-        </w:rPr>
-        <w:t xml:space="preserve"> </w:t>
-      </w:r>
-      <w:r>
-        <w:rPr>
-          <w:rFonts w:ascii="Menlo" w:eastAsia="Times New Roman" w:hAnsi="Menlo" w:cs="Menlo"/>
-          <w:color w:val="569CD6"/>
-          <w:sz w:val="18"/>
-          <w:szCs w:val="18"/>
-        </w:rPr>
-        <w:t>function</w:t>
-      </w:r>
-      <w:r>
-        <w:rPr>
-          <w:rFonts w:ascii="Menlo" w:eastAsia="Times New Roman" w:hAnsi="Menlo" w:cs="Menlo"/>
-          <w:color w:val="D4D4D4"/>
-          <w:sz w:val="18"/>
-          <w:szCs w:val="18"/>
-        </w:rPr>
-        <w:t xml:space="preserve"> () { </w:t>
-      </w:r>
+        <w:t>log</w:t>
+      </w:r>
+      <w:r>
+        <w:rPr>
+          <w:rFonts w:ascii="Menlo" w:eastAsia="Times New Roman" w:hAnsi="Menlo" w:cs="Menlo"/>
+          <w:color w:val="D4D4D4"/>
+          <w:sz w:val="18"/>
+          <w:szCs w:val="18"/>
+        </w:rPr>
+        <w:t>(</w:t>
+      </w:r>
+      <w:proofErr w:type="spellStart"/>
+      <w:r>
+        <w:rPr>
+          <w:rFonts w:ascii="Menlo" w:eastAsia="Times New Roman" w:hAnsi="Menlo" w:cs="Menlo"/>
+          <w:color w:val="9CDCFE"/>
+          <w:sz w:val="18"/>
+          <w:szCs w:val="18"/>
+        </w:rPr>
+        <w:t>car</w:t>
+      </w:r>
+      <w:r>
+        <w:rPr>
+          <w:rFonts w:ascii="Menlo" w:eastAsia="Times New Roman" w:hAnsi="Menlo" w:cs="Menlo"/>
+          <w:color w:val="D4D4D4"/>
+          <w:sz w:val="18"/>
+          <w:szCs w:val="18"/>
+        </w:rPr>
+        <w:t>.</w:t>
+      </w:r>
+      <w:r>
+        <w:rPr>
+          <w:rFonts w:ascii="Menlo" w:eastAsia="Times New Roman" w:hAnsi="Menlo" w:cs="Menlo"/>
+          <w:color w:val="9CDCFE"/>
+          <w:sz w:val="18"/>
+          <w:szCs w:val="18"/>
+        </w:rPr>
+        <w:t>odometer</w:t>
+      </w:r>
+      <w:proofErr w:type="spellEnd"/>
+      <w:r>
+        <w:rPr>
+          <w:rFonts w:ascii="Menlo" w:eastAsia="Times New Roman" w:hAnsi="Menlo" w:cs="Menlo"/>
+          <w:color w:val="D4D4D4"/>
+          <w:sz w:val="18"/>
+          <w:szCs w:val="18"/>
+        </w:rPr>
+        <w:t>);</w:t>
+      </w:r>
+    </w:p>
+    <w:p>
+      <w:pPr>
+        <w:shd w:val="clear" w:color="auto" w:fill="1E1E1E"/>
+        <w:spacing w:line="270" w:lineRule="atLeast"/>
+        <w:rPr>
+          <w:rFonts w:ascii="Menlo" w:eastAsia="Times New Roman" w:hAnsi="Menlo" w:cs="Menlo"/>
+          <w:color w:val="D4D4D4"/>
+          <w:sz w:val="18"/>
+          <w:szCs w:val="18"/>
+        </w:rPr>
+      </w:pPr>
       <w:r>
         <w:rPr>
           <w:rFonts w:ascii="Menlo" w:eastAsia="Times New Roman" w:hAnsi="Menlo" w:cs="Menlo"/>
@@ -10303,11 +10883,11 @@
       <w:r>
         <w:rPr>
           <w:rFonts w:ascii="Menlo" w:eastAsia="Times New Roman" w:hAnsi="Menlo" w:cs="Menlo"/>
-          <w:color w:val="569CD6"/>
-          <w:sz w:val="18"/>
-          <w:szCs w:val="18"/>
-        </w:rPr>
-        <w:t>this</w:t>
+          <w:color w:val="9CDCFE"/>
+          <w:sz w:val="18"/>
+          <w:szCs w:val="18"/>
+        </w:rPr>
+        <w:t>car</w:t>
       </w:r>
       <w:r>
         <w:rPr>
@@ -10325,6 +10905,242 @@
           <w:sz w:val="18"/>
           <w:szCs w:val="18"/>
         </w:rPr>
+        <w:t>serviceCount</w:t>
+      </w:r>
+      <w:proofErr w:type="spellEnd"/>
+      <w:r>
+        <w:rPr>
+          <w:rFonts w:ascii="Menlo" w:eastAsia="Times New Roman" w:hAnsi="Menlo" w:cs="Menlo"/>
+          <w:color w:val="D4D4D4"/>
+          <w:sz w:val="18"/>
+          <w:szCs w:val="18"/>
+        </w:rPr>
+        <w:t>);</w:t>
+      </w:r>
+    </w:p>
+    <w:p>
+      <w:pPr>
+        <w:shd w:val="clear" w:color="auto" w:fill="1E1E1E"/>
+        <w:spacing w:line="270" w:lineRule="atLeast"/>
+        <w:rPr>
+          <w:rFonts w:ascii="Menlo" w:eastAsia="Times New Roman" w:hAnsi="Menlo" w:cs="Menlo"/>
+          <w:color w:val="D4D4D4"/>
+          <w:sz w:val="18"/>
+          <w:szCs w:val="18"/>
+        </w:rPr>
+      </w:pPr>
+      <w:proofErr w:type="spellStart"/>
+      <w:r>
+        <w:rPr>
+          <w:rFonts w:ascii="Menlo" w:eastAsia="Times New Roman" w:hAnsi="Menlo" w:cs="Menlo"/>
+          <w:color w:val="9CDCFE"/>
+          <w:sz w:val="18"/>
+          <w:szCs w:val="18"/>
+        </w:rPr>
+        <w:t>car</w:t>
+      </w:r>
+      <w:r>
+        <w:rPr>
+          <w:rFonts w:ascii="Menlo" w:eastAsia="Times New Roman" w:hAnsi="Menlo" w:cs="Menlo"/>
+          <w:color w:val="D4D4D4"/>
+          <w:sz w:val="18"/>
+          <w:szCs w:val="18"/>
+        </w:rPr>
+        <w:t>.</w:t>
+      </w:r>
+      <w:r>
+        <w:rPr>
+          <w:rFonts w:ascii="Menlo" w:eastAsia="Times New Roman" w:hAnsi="Menlo" w:cs="Menlo"/>
+          <w:color w:val="DCDCAA"/>
+          <w:sz w:val="18"/>
+          <w:szCs w:val="18"/>
+        </w:rPr>
+        <w:t>service</w:t>
+      </w:r>
+      <w:proofErr w:type="spellEnd"/>
+      <w:r>
+        <w:rPr>
+          <w:rFonts w:ascii="Menlo" w:eastAsia="Times New Roman" w:hAnsi="Menlo" w:cs="Menlo"/>
+          <w:color w:val="D4D4D4"/>
+          <w:sz w:val="18"/>
+          <w:szCs w:val="18"/>
+        </w:rPr>
+        <w:t>();</w:t>
+      </w:r>
+    </w:p>
+    <w:p>
+      <w:pPr>
+        <w:shd w:val="clear" w:color="auto" w:fill="1E1E1E"/>
+        <w:spacing w:line="270" w:lineRule="atLeast"/>
+        <w:rPr>
+          <w:rFonts w:ascii="Menlo" w:eastAsia="Times New Roman" w:hAnsi="Menlo" w:cs="Menlo"/>
+          <w:color w:val="D4D4D4"/>
+          <w:sz w:val="18"/>
+          <w:szCs w:val="18"/>
+        </w:rPr>
+      </w:pPr>
+      <w:proofErr w:type="spellStart"/>
+      <w:r>
+        <w:rPr>
+          <w:rFonts w:ascii="Menlo" w:eastAsia="Times New Roman" w:hAnsi="Menlo" w:cs="Menlo"/>
+          <w:color w:val="9CDCFE"/>
+          <w:sz w:val="18"/>
+          <w:szCs w:val="18"/>
+        </w:rPr>
+        <w:t>car</w:t>
+      </w:r>
+      <w:r>
+        <w:rPr>
+          <w:rFonts w:ascii="Menlo" w:eastAsia="Times New Roman" w:hAnsi="Menlo" w:cs="Menlo"/>
+          <w:color w:val="D4D4D4"/>
+          <w:sz w:val="18"/>
+          <w:szCs w:val="18"/>
+        </w:rPr>
+        <w:t>.</w:t>
+      </w:r>
+      <w:r>
+        <w:rPr>
+          <w:rFonts w:ascii="Menlo" w:eastAsia="Times New Roman" w:hAnsi="Menlo" w:cs="Menlo"/>
+          <w:color w:val="DCDCAA"/>
+          <w:sz w:val="18"/>
+          <w:szCs w:val="18"/>
+        </w:rPr>
+        <w:t>service</w:t>
+      </w:r>
+      <w:proofErr w:type="spellEnd"/>
+      <w:r>
+        <w:rPr>
+          <w:rFonts w:ascii="Menlo" w:eastAsia="Times New Roman" w:hAnsi="Menlo" w:cs="Menlo"/>
+          <w:color w:val="D4D4D4"/>
+          <w:sz w:val="18"/>
+          <w:szCs w:val="18"/>
+        </w:rPr>
+        <w:t>();</w:t>
+      </w:r>
+    </w:p>
+    <w:p>
+      <w:pPr>
+        <w:shd w:val="clear" w:color="auto" w:fill="1E1E1E"/>
+        <w:spacing w:line="270" w:lineRule="atLeast"/>
+        <w:rPr>
+          <w:rFonts w:ascii="Menlo" w:eastAsia="Times New Roman" w:hAnsi="Menlo" w:cs="Menlo"/>
+          <w:color w:val="D4D4D4"/>
+          <w:sz w:val="18"/>
+          <w:szCs w:val="18"/>
+        </w:rPr>
+      </w:pPr>
+      <w:proofErr w:type="spellStart"/>
+      <w:r>
+        <w:rPr>
+          <w:rFonts w:ascii="Menlo" w:eastAsia="Times New Roman" w:hAnsi="Menlo" w:cs="Menlo"/>
+          <w:color w:val="9CDCFE"/>
+          <w:sz w:val="18"/>
+          <w:szCs w:val="18"/>
+        </w:rPr>
+        <w:t>car</w:t>
+      </w:r>
+      <w:r>
+        <w:rPr>
+          <w:rFonts w:ascii="Menlo" w:eastAsia="Times New Roman" w:hAnsi="Menlo" w:cs="Menlo"/>
+          <w:color w:val="D4D4D4"/>
+          <w:sz w:val="18"/>
+          <w:szCs w:val="18"/>
+        </w:rPr>
+        <w:t>.</w:t>
+      </w:r>
+      <w:r>
+        <w:rPr>
+          <w:rFonts w:ascii="Menlo" w:eastAsia="Times New Roman" w:hAnsi="Menlo" w:cs="Menlo"/>
+          <w:color w:val="DCDCAA"/>
+          <w:sz w:val="18"/>
+          <w:szCs w:val="18"/>
+        </w:rPr>
+        <w:t>service</w:t>
+      </w:r>
+      <w:proofErr w:type="spellEnd"/>
+      <w:r>
+        <w:rPr>
+          <w:rFonts w:ascii="Menlo" w:eastAsia="Times New Roman" w:hAnsi="Menlo" w:cs="Menlo"/>
+          <w:color w:val="D4D4D4"/>
+          <w:sz w:val="18"/>
+          <w:szCs w:val="18"/>
+        </w:rPr>
+        <w:t>();</w:t>
+      </w:r>
+    </w:p>
+    <w:p>
+      <w:pPr>
+        <w:shd w:val="clear" w:color="auto" w:fill="1E1E1E"/>
+        <w:spacing w:line="270" w:lineRule="atLeast"/>
+        <w:rPr>
+          <w:rFonts w:ascii="Menlo" w:eastAsia="Times New Roman" w:hAnsi="Menlo" w:cs="Menlo"/>
+          <w:color w:val="D4D4D4"/>
+          <w:sz w:val="18"/>
+          <w:szCs w:val="18"/>
+        </w:rPr>
+      </w:pPr>
+      <w:r>
+        <w:rPr>
+          <w:rFonts w:ascii="Menlo" w:eastAsia="Times New Roman" w:hAnsi="Menlo" w:cs="Menlo"/>
+          <w:color w:val="9CDCFE"/>
+          <w:sz w:val="18"/>
+          <w:szCs w:val="18"/>
+        </w:rPr>
+        <w:t>console</w:t>
+      </w:r>
+      <w:r>
+        <w:rPr>
+          <w:rFonts w:ascii="Menlo" w:eastAsia="Times New Roman" w:hAnsi="Menlo" w:cs="Menlo"/>
+          <w:color w:val="D4D4D4"/>
+          <w:sz w:val="18"/>
+          <w:szCs w:val="18"/>
+        </w:rPr>
+        <w:t>.</w:t>
+      </w:r>
+      <w:r>
+        <w:rPr>
+          <w:rFonts w:ascii="Menlo" w:eastAsia="Times New Roman" w:hAnsi="Menlo" w:cs="Menlo"/>
+          <w:color w:val="DCDCAA"/>
+          <w:sz w:val="18"/>
+          <w:szCs w:val="18"/>
+        </w:rPr>
+        <w:t>log</w:t>
+      </w:r>
+      <w:r>
+        <w:rPr>
+          <w:rFonts w:ascii="Menlo" w:eastAsia="Times New Roman" w:hAnsi="Menlo" w:cs="Menlo"/>
+          <w:color w:val="D4D4D4"/>
+          <w:sz w:val="18"/>
+          <w:szCs w:val="18"/>
+        </w:rPr>
+        <w:t>(</w:t>
+      </w:r>
+      <w:proofErr w:type="spellStart"/>
+      <w:r>
+        <w:rPr>
+          <w:rFonts w:ascii="Menlo" w:eastAsia="Times New Roman" w:hAnsi="Menlo" w:cs="Menlo"/>
+          <w:color w:val="9CDCFE"/>
+          <w:sz w:val="18"/>
+          <w:szCs w:val="18"/>
+        </w:rPr>
+        <w:t>car</w:t>
+      </w:r>
+      <w:r>
+        <w:rPr>
+          <w:rFonts w:ascii="Menlo" w:eastAsia="Times New Roman" w:hAnsi="Menlo" w:cs="Menlo"/>
+          <w:color w:val="D4D4D4"/>
+          <w:sz w:val="18"/>
+          <w:szCs w:val="18"/>
+        </w:rPr>
+        <w:t>.</w:t>
+      </w:r>
+      <w:r>
+        <w:rPr>
+          <w:rFonts w:ascii="Menlo" w:eastAsia="Times New Roman" w:hAnsi="Menlo" w:cs="Menlo"/>
+          <w:color w:val="9CDCFE"/>
+          <w:sz w:val="18"/>
+          <w:szCs w:val="18"/>
+        </w:rPr>
         <w:t>odometer</w:t>
       </w:r>
       <w:proofErr w:type="spellEnd"/>
@@ -10335,28 +11151,136 @@
           <w:sz w:val="18"/>
           <w:szCs w:val="18"/>
         </w:rPr>
-        <w:t>) },</w:t>
-      </w:r>
-    </w:p>
-    <w:p>
-      <w:pPr>
-        <w:shd w:val="clear" w:color="auto" w:fill="1E1E1E"/>
-        <w:spacing w:line="270" w:lineRule="atLeast"/>
-        <w:rPr>
-          <w:rFonts w:ascii="Menlo" w:eastAsia="Times New Roman" w:hAnsi="Menlo" w:cs="Menlo"/>
-          <w:color w:val="D4D4D4"/>
-          <w:sz w:val="18"/>
-          <w:szCs w:val="18"/>
-        </w:rPr>
-      </w:pPr>
-      <w:r>
-        <w:rPr>
-          <w:rFonts w:ascii="Menlo" w:eastAsia="Times New Roman" w:hAnsi="Menlo" w:cs="Menlo"/>
-          <w:color w:val="D4D4D4"/>
-          <w:sz w:val="18"/>
-          <w:szCs w:val="18"/>
-        </w:rPr>
-        <w:t xml:space="preserve">    </w:t>
+        <w:t>);</w:t>
+      </w:r>
+    </w:p>
+    <w:p>
+      <w:pPr>
+        <w:shd w:val="clear" w:color="auto" w:fill="1E1E1E"/>
+        <w:spacing w:line="270" w:lineRule="atLeast"/>
+        <w:rPr>
+          <w:rFonts w:ascii="Menlo" w:eastAsia="Times New Roman" w:hAnsi="Menlo" w:cs="Menlo"/>
+          <w:color w:val="D4D4D4"/>
+          <w:sz w:val="18"/>
+          <w:szCs w:val="18"/>
+        </w:rPr>
+      </w:pPr>
+      <w:r>
+        <w:rPr>
+          <w:rFonts w:ascii="Menlo" w:eastAsia="Times New Roman" w:hAnsi="Menlo" w:cs="Menlo"/>
+          <w:color w:val="9CDCFE"/>
+          <w:sz w:val="18"/>
+          <w:szCs w:val="18"/>
+        </w:rPr>
+        <w:t>console</w:t>
+      </w:r>
+      <w:r>
+        <w:rPr>
+          <w:rFonts w:ascii="Menlo" w:eastAsia="Times New Roman" w:hAnsi="Menlo" w:cs="Menlo"/>
+          <w:color w:val="D4D4D4"/>
+          <w:sz w:val="18"/>
+          <w:szCs w:val="18"/>
+        </w:rPr>
+        <w:t>.</w:t>
+      </w:r>
+      <w:r>
+        <w:rPr>
+          <w:rFonts w:ascii="Menlo" w:eastAsia="Times New Roman" w:hAnsi="Menlo" w:cs="Menlo"/>
+          <w:color w:val="DCDCAA"/>
+          <w:sz w:val="18"/>
+          <w:szCs w:val="18"/>
+        </w:rPr>
+        <w:t>log</w:t>
+      </w:r>
+      <w:r>
+        <w:rPr>
+          <w:rFonts w:ascii="Menlo" w:eastAsia="Times New Roman" w:hAnsi="Menlo" w:cs="Menlo"/>
+          <w:color w:val="D4D4D4"/>
+          <w:sz w:val="18"/>
+          <w:szCs w:val="18"/>
+        </w:rPr>
+        <w:t>(</w:t>
+      </w:r>
+      <w:proofErr w:type="spellStart"/>
+      <w:r>
+        <w:rPr>
+          <w:rFonts w:ascii="Menlo" w:eastAsia="Times New Roman" w:hAnsi="Menlo" w:cs="Menlo"/>
+          <w:color w:val="9CDCFE"/>
+          <w:sz w:val="18"/>
+          <w:szCs w:val="18"/>
+        </w:rPr>
+        <w:t>car</w:t>
+      </w:r>
+      <w:r>
+        <w:rPr>
+          <w:rFonts w:ascii="Menlo" w:eastAsia="Times New Roman" w:hAnsi="Menlo" w:cs="Menlo"/>
+          <w:color w:val="D4D4D4"/>
+          <w:sz w:val="18"/>
+          <w:szCs w:val="18"/>
+        </w:rPr>
+        <w:t>.</w:t>
+      </w:r>
+      <w:r>
+        <w:rPr>
+          <w:rFonts w:ascii="Menlo" w:eastAsia="Times New Roman" w:hAnsi="Menlo" w:cs="Menlo"/>
+          <w:color w:val="9CDCFE"/>
+          <w:sz w:val="18"/>
+          <w:szCs w:val="18"/>
+        </w:rPr>
+        <w:t>serviceCount</w:t>
+      </w:r>
+      <w:proofErr w:type="spellEnd"/>
+      <w:r>
+        <w:rPr>
+          <w:rFonts w:ascii="Menlo" w:eastAsia="Times New Roman" w:hAnsi="Menlo" w:cs="Menlo"/>
+          <w:color w:val="D4D4D4"/>
+          <w:sz w:val="18"/>
+          <w:szCs w:val="18"/>
+        </w:rPr>
+        <w:t>);</w:t>
+      </w:r>
+    </w:p>
+    <w:p>
+      <w:pPr>
+        <w:shd w:val="clear" w:color="auto" w:fill="1E1E1E"/>
+        <w:spacing w:line="270" w:lineRule="atLeast"/>
+        <w:rPr>
+          <w:rFonts w:ascii="Menlo" w:eastAsia="Times New Roman" w:hAnsi="Menlo" w:cs="Menlo"/>
+          <w:color w:val="D4D4D4"/>
+          <w:sz w:val="18"/>
+          <w:szCs w:val="18"/>
+        </w:rPr>
+      </w:pPr>
+    </w:p>
+    <w:p>
+      <w:pPr>
+        <w:shd w:val="clear" w:color="auto" w:fill="1E1E1E"/>
+        <w:spacing w:line="270" w:lineRule="atLeast"/>
+        <w:rPr>
+          <w:rFonts w:ascii="Menlo" w:eastAsia="Times New Roman" w:hAnsi="Menlo" w:cs="Menlo"/>
+          <w:color w:val="D4D4D4"/>
+          <w:sz w:val="18"/>
+          <w:szCs w:val="18"/>
+        </w:rPr>
+      </w:pPr>
+      <w:proofErr w:type="spellStart"/>
+      <w:r>
+        <w:rPr>
+          <w:rFonts w:ascii="Menlo" w:eastAsia="Times New Roman" w:hAnsi="Menlo" w:cs="Menlo"/>
+          <w:color w:val="9CDCFE"/>
+          <w:sz w:val="18"/>
+          <w:szCs w:val="18"/>
+        </w:rPr>
+        <w:t>car</w:t>
+      </w:r>
+      <w:r>
+        <w:rPr>
+          <w:rFonts w:ascii="Menlo" w:eastAsia="Times New Roman" w:hAnsi="Menlo" w:cs="Menlo"/>
+          <w:color w:val="D4D4D4"/>
+          <w:sz w:val="18"/>
+          <w:szCs w:val="18"/>
+        </w:rPr>
+        <w:t>.</w:t>
       </w:r>
       <w:r>
         <w:rPr>
@@ -10367,69 +11291,48 @@
         </w:rPr>
         <w:t>reset</w:t>
       </w:r>
-      <w:r>
-        <w:rPr>
-          <w:rFonts w:ascii="Menlo" w:eastAsia="Times New Roman" w:hAnsi="Menlo" w:cs="Menlo"/>
-          <w:color w:val="9CDCFE"/>
-          <w:sz w:val="18"/>
-          <w:szCs w:val="18"/>
-        </w:rPr>
-        <w:t>:</w:t>
-      </w:r>
-      <w:r>
-        <w:rPr>
-          <w:rFonts w:ascii="Menlo" w:eastAsia="Times New Roman" w:hAnsi="Menlo" w:cs="Menlo"/>
-          <w:color w:val="D4D4D4"/>
-          <w:sz w:val="18"/>
-          <w:szCs w:val="18"/>
-        </w:rPr>
-        <w:t xml:space="preserve"> </w:t>
-      </w:r>
-      <w:r>
-        <w:rPr>
-          <w:rFonts w:ascii="Menlo" w:eastAsia="Times New Roman" w:hAnsi="Menlo" w:cs="Menlo"/>
-          <w:color w:val="569CD6"/>
-          <w:sz w:val="18"/>
-          <w:szCs w:val="18"/>
-        </w:rPr>
-        <w:t>function</w:t>
-      </w:r>
-      <w:r>
-        <w:rPr>
-          <w:rFonts w:ascii="Menlo" w:eastAsia="Times New Roman" w:hAnsi="Menlo" w:cs="Menlo"/>
-          <w:color w:val="D4D4D4"/>
-          <w:sz w:val="18"/>
-          <w:szCs w:val="18"/>
-        </w:rPr>
-        <w:t xml:space="preserve">(){ </w:t>
-      </w:r>
-      <w:r>
-        <w:rPr>
-          <w:rFonts w:ascii="Menlo" w:eastAsia="Times New Roman" w:hAnsi="Menlo" w:cs="Menlo"/>
-          <w:color w:val="C586C0"/>
-          <w:sz w:val="18"/>
-          <w:szCs w:val="18"/>
-        </w:rPr>
-        <w:t>return</w:t>
-      </w:r>
-      <w:r>
-        <w:rPr>
-          <w:rFonts w:ascii="Menlo" w:eastAsia="Times New Roman" w:hAnsi="Menlo" w:cs="Menlo"/>
-          <w:color w:val="D4D4D4"/>
-          <w:sz w:val="18"/>
-          <w:szCs w:val="18"/>
-        </w:rPr>
-        <w:t xml:space="preserve"> </w:t>
-      </w:r>
-      <w:proofErr w:type="spellStart"/>
-      <w:r>
-        <w:rPr>
-          <w:rFonts w:ascii="Menlo" w:eastAsia="Times New Roman" w:hAnsi="Menlo" w:cs="Menlo"/>
-          <w:color w:val="569CD6"/>
-          <w:sz w:val="18"/>
-          <w:szCs w:val="18"/>
-        </w:rPr>
-        <w:t>this</w:t>
+      <w:proofErr w:type="spellEnd"/>
+      <w:r>
+        <w:rPr>
+          <w:rFonts w:ascii="Menlo" w:eastAsia="Times New Roman" w:hAnsi="Menlo" w:cs="Menlo"/>
+          <w:color w:val="D4D4D4"/>
+          <w:sz w:val="18"/>
+          <w:szCs w:val="18"/>
+        </w:rPr>
+        <w:t>();</w:t>
+      </w:r>
+    </w:p>
+    <w:p>
+      <w:pPr>
+        <w:shd w:val="clear" w:color="auto" w:fill="1E1E1E"/>
+        <w:spacing w:line="270" w:lineRule="atLeast"/>
+        <w:rPr>
+          <w:rFonts w:ascii="Menlo" w:eastAsia="Times New Roman" w:hAnsi="Menlo" w:cs="Menlo"/>
+          <w:color w:val="D4D4D4"/>
+          <w:sz w:val="18"/>
+          <w:szCs w:val="18"/>
+        </w:rPr>
+      </w:pPr>
+    </w:p>
+    <w:p>
+      <w:pPr>
+        <w:shd w:val="clear" w:color="auto" w:fill="1E1E1E"/>
+        <w:spacing w:line="270" w:lineRule="atLeast"/>
+        <w:rPr>
+          <w:rFonts w:ascii="Menlo" w:eastAsia="Times New Roman" w:hAnsi="Menlo" w:cs="Menlo"/>
+          <w:color w:val="D4D4D4"/>
+          <w:sz w:val="18"/>
+          <w:szCs w:val="18"/>
+        </w:rPr>
+      </w:pPr>
+      <w:r>
+        <w:rPr>
+          <w:rFonts w:ascii="Menlo" w:eastAsia="Times New Roman" w:hAnsi="Menlo" w:cs="Menlo"/>
+          <w:color w:val="9CDCFE"/>
+          <w:sz w:val="18"/>
+          <w:szCs w:val="18"/>
+        </w:rPr>
+        <w:t>console</w:t>
       </w:r>
       <w:r>
         <w:rPr>
@@ -10443,6 +11346,129 @@
       <w:r>
         <w:rPr>
           <w:rFonts w:ascii="Menlo" w:eastAsia="Times New Roman" w:hAnsi="Menlo" w:cs="Menlo"/>
+          <w:color w:val="DCDCAA"/>
+          <w:sz w:val="18"/>
+          <w:szCs w:val="18"/>
+        </w:rPr>
+        <w:t>log</w:t>
+      </w:r>
+      <w:r>
+        <w:rPr>
+          <w:rFonts w:ascii="Menlo" w:eastAsia="Times New Roman" w:hAnsi="Menlo" w:cs="Menlo"/>
+          <w:color w:val="D4D4D4"/>
+          <w:sz w:val="18"/>
+          <w:szCs w:val="18"/>
+        </w:rPr>
+        <w:t>(</w:t>
+      </w:r>
+      <w:proofErr w:type="spellStart"/>
+      <w:r>
+        <w:rPr>
+          <w:rFonts w:ascii="Menlo" w:eastAsia="Times New Roman" w:hAnsi="Menlo" w:cs="Menlo"/>
+          <w:color w:val="9CDCFE"/>
+          <w:sz w:val="18"/>
+          <w:szCs w:val="18"/>
+        </w:rPr>
+        <w:t>car</w:t>
+      </w:r>
+      <w:r>
+        <w:rPr>
+          <w:rFonts w:ascii="Menlo" w:eastAsia="Times New Roman" w:hAnsi="Menlo" w:cs="Menlo"/>
+          <w:color w:val="D4D4D4"/>
+          <w:sz w:val="18"/>
+          <w:szCs w:val="18"/>
+        </w:rPr>
+        <w:t>.</w:t>
+      </w:r>
+      <w:r>
+        <w:rPr>
+          <w:rFonts w:ascii="Menlo" w:eastAsia="Times New Roman" w:hAnsi="Menlo" w:cs="Menlo"/>
+          <w:color w:val="9CDCFE"/>
+          <w:sz w:val="18"/>
+          <w:szCs w:val="18"/>
+        </w:rPr>
+        <w:t>odometer</w:t>
+      </w:r>
+      <w:proofErr w:type="spellEnd"/>
+      <w:r>
+        <w:rPr>
+          <w:rFonts w:ascii="Menlo" w:eastAsia="Times New Roman" w:hAnsi="Menlo" w:cs="Menlo"/>
+          <w:color w:val="D4D4D4"/>
+          <w:sz w:val="18"/>
+          <w:szCs w:val="18"/>
+        </w:rPr>
+        <w:t>);</w:t>
+      </w:r>
+    </w:p>
+    <w:p>
+      <w:pPr>
+        <w:shd w:val="clear" w:color="auto" w:fill="1E1E1E"/>
+        <w:spacing w:line="270" w:lineRule="atLeast"/>
+        <w:rPr>
+          <w:rFonts w:ascii="Menlo" w:eastAsia="Times New Roman" w:hAnsi="Menlo" w:cs="Menlo"/>
+          <w:color w:val="D4D4D4"/>
+          <w:sz w:val="18"/>
+          <w:szCs w:val="18"/>
+        </w:rPr>
+      </w:pPr>
+      <w:r>
+        <w:rPr>
+          <w:rFonts w:ascii="Menlo" w:eastAsia="Times New Roman" w:hAnsi="Menlo" w:cs="Menlo"/>
+          <w:color w:val="9CDCFE"/>
+          <w:sz w:val="18"/>
+          <w:szCs w:val="18"/>
+        </w:rPr>
+        <w:t>console</w:t>
+      </w:r>
+      <w:r>
+        <w:rPr>
+          <w:rFonts w:ascii="Menlo" w:eastAsia="Times New Roman" w:hAnsi="Menlo" w:cs="Menlo"/>
+          <w:color w:val="D4D4D4"/>
+          <w:sz w:val="18"/>
+          <w:szCs w:val="18"/>
+        </w:rPr>
+        <w:t>.</w:t>
+      </w:r>
+      <w:r>
+        <w:rPr>
+          <w:rFonts w:ascii="Menlo" w:eastAsia="Times New Roman" w:hAnsi="Menlo" w:cs="Menlo"/>
+          <w:color w:val="DCDCAA"/>
+          <w:sz w:val="18"/>
+          <w:szCs w:val="18"/>
+        </w:rPr>
+        <w:t>log</w:t>
+      </w:r>
+      <w:r>
+        <w:rPr>
+          <w:rFonts w:ascii="Menlo" w:eastAsia="Times New Roman" w:hAnsi="Menlo" w:cs="Menlo"/>
+          <w:color w:val="D4D4D4"/>
+          <w:sz w:val="18"/>
+          <w:szCs w:val="18"/>
+        </w:rPr>
+        <w:t>(</w:t>
+      </w:r>
+      <w:proofErr w:type="spellStart"/>
+      <w:r>
+        <w:rPr>
+          <w:rFonts w:ascii="Menlo" w:eastAsia="Times New Roman" w:hAnsi="Menlo" w:cs="Menlo"/>
+          <w:color w:val="9CDCFE"/>
+          <w:sz w:val="18"/>
+          <w:szCs w:val="18"/>
+        </w:rPr>
+        <w:t>car</w:t>
+      </w:r>
+      <w:r>
+        <w:rPr>
+          <w:rFonts w:ascii="Menlo" w:eastAsia="Times New Roman" w:hAnsi="Menlo" w:cs="Menlo"/>
+          <w:color w:val="D4D4D4"/>
+          <w:sz w:val="18"/>
+          <w:szCs w:val="18"/>
+        </w:rPr>
+        <w:t>.</w:t>
+      </w:r>
+      <w:r>
+        <w:rPr>
+          <w:rFonts w:ascii="Menlo" w:eastAsia="Times New Roman" w:hAnsi="Menlo" w:cs="Menlo"/>
           <w:color w:val="9CDCFE"/>
           <w:sz w:val="18"/>
           <w:szCs w:val="18"/>
@@ -10457,475 +11483,7 @@
           <w:sz w:val="18"/>
           <w:szCs w:val="18"/>
         </w:rPr>
-        <w:t xml:space="preserve"> = </w:t>
-      </w:r>
-      <w:proofErr w:type="spellStart"/>
-      <w:r>
-        <w:rPr>
-          <w:rFonts w:ascii="Menlo" w:eastAsia="Times New Roman" w:hAnsi="Menlo" w:cs="Menlo"/>
-          <w:color w:val="569CD6"/>
-          <w:sz w:val="18"/>
-          <w:szCs w:val="18"/>
-        </w:rPr>
-        <w:t>this</w:t>
-      </w:r>
-      <w:r>
-        <w:rPr>
-          <w:rFonts w:ascii="Menlo" w:eastAsia="Times New Roman" w:hAnsi="Menlo" w:cs="Menlo"/>
-          <w:color w:val="D4D4D4"/>
-          <w:sz w:val="18"/>
-          <w:szCs w:val="18"/>
-        </w:rPr>
-        <w:t>.</w:t>
-      </w:r>
-      <w:r>
-        <w:rPr>
-          <w:rFonts w:ascii="Menlo" w:eastAsia="Times New Roman" w:hAnsi="Menlo" w:cs="Menlo"/>
-          <w:color w:val="9CDCFE"/>
-          <w:sz w:val="18"/>
-          <w:szCs w:val="18"/>
-        </w:rPr>
-        <w:t>odometer</w:t>
-      </w:r>
-      <w:proofErr w:type="spellEnd"/>
-      <w:r>
-        <w:rPr>
-          <w:rFonts w:ascii="Menlo" w:eastAsia="Times New Roman" w:hAnsi="Menlo" w:cs="Menlo"/>
-          <w:color w:val="D4D4D4"/>
-          <w:sz w:val="18"/>
-          <w:szCs w:val="18"/>
-        </w:rPr>
-        <w:t xml:space="preserve"> = </w:t>
-      </w:r>
-      <w:r>
-        <w:rPr>
-          <w:rFonts w:ascii="Menlo" w:eastAsia="Times New Roman" w:hAnsi="Menlo" w:cs="Menlo"/>
-          <w:color w:val="B5CEA8"/>
-          <w:sz w:val="18"/>
-          <w:szCs w:val="18"/>
-        </w:rPr>
-        <w:t>0</w:t>
-      </w:r>
-      <w:r>
-        <w:rPr>
-          <w:rFonts w:ascii="Menlo" w:eastAsia="Times New Roman" w:hAnsi="Menlo" w:cs="Menlo"/>
-          <w:color w:val="D4D4D4"/>
-          <w:sz w:val="18"/>
-          <w:szCs w:val="18"/>
-        </w:rPr>
-        <w:t>},</w:t>
-      </w:r>
-    </w:p>
-    <w:p>
-      <w:pPr>
-        <w:shd w:val="clear" w:color="auto" w:fill="1E1E1E"/>
-        <w:spacing w:line="270" w:lineRule="atLeast"/>
-        <w:rPr>
-          <w:rFonts w:ascii="Menlo" w:eastAsia="Times New Roman" w:hAnsi="Menlo" w:cs="Menlo"/>
-          <w:color w:val="D4D4D4"/>
-          <w:sz w:val="18"/>
-          <w:szCs w:val="18"/>
-        </w:rPr>
-      </w:pPr>
-      <w:r>
-        <w:rPr>
-          <w:rFonts w:ascii="Menlo" w:eastAsia="Times New Roman" w:hAnsi="Menlo" w:cs="Menlo"/>
-          <w:color w:val="D4D4D4"/>
-          <w:sz w:val="18"/>
-          <w:szCs w:val="18"/>
-        </w:rPr>
-        <w:t xml:space="preserve">    </w:t>
-      </w:r>
-    </w:p>
-    <w:p>
-      <w:pPr>
-        <w:shd w:val="clear" w:color="auto" w:fill="1E1E1E"/>
-        <w:spacing w:line="270" w:lineRule="atLeast"/>
-        <w:rPr>
-          <w:rFonts w:ascii="Menlo" w:eastAsia="Times New Roman" w:hAnsi="Menlo" w:cs="Menlo"/>
-          <w:color w:val="D4D4D4"/>
-          <w:sz w:val="18"/>
-          <w:szCs w:val="18"/>
-        </w:rPr>
-      </w:pPr>
-      <w:r>
-        <w:rPr>
-          <w:rFonts w:ascii="Menlo" w:eastAsia="Times New Roman" w:hAnsi="Menlo" w:cs="Menlo"/>
-          <w:color w:val="D4D4D4"/>
-          <w:sz w:val="18"/>
-          <w:szCs w:val="18"/>
-        </w:rPr>
-        <w:t xml:space="preserve">    </w:t>
-      </w:r>
-      <w:proofErr w:type="spellStart"/>
-      <w:r>
-        <w:rPr>
-          <w:rFonts w:ascii="Menlo" w:eastAsia="Times New Roman" w:hAnsi="Menlo" w:cs="Menlo"/>
-          <w:color w:val="DCDCAA"/>
-          <w:sz w:val="18"/>
-          <w:szCs w:val="18"/>
-        </w:rPr>
-        <w:t>showService</w:t>
-      </w:r>
-      <w:proofErr w:type="spellEnd"/>
-      <w:r>
-        <w:rPr>
-          <w:rFonts w:ascii="Menlo" w:eastAsia="Times New Roman" w:hAnsi="Menlo" w:cs="Menlo"/>
-          <w:color w:val="9CDCFE"/>
-          <w:sz w:val="18"/>
-          <w:szCs w:val="18"/>
-        </w:rPr>
-        <w:t>:</w:t>
-      </w:r>
-      <w:r>
-        <w:rPr>
-          <w:rFonts w:ascii="Menlo" w:eastAsia="Times New Roman" w:hAnsi="Menlo" w:cs="Menlo"/>
-          <w:color w:val="D4D4D4"/>
-          <w:sz w:val="18"/>
-          <w:szCs w:val="18"/>
-        </w:rPr>
-        <w:t xml:space="preserve"> </w:t>
-      </w:r>
-      <w:r>
-        <w:rPr>
-          <w:rFonts w:ascii="Menlo" w:eastAsia="Times New Roman" w:hAnsi="Menlo" w:cs="Menlo"/>
-          <w:color w:val="569CD6"/>
-          <w:sz w:val="18"/>
-          <w:szCs w:val="18"/>
-        </w:rPr>
-        <w:t>function</w:t>
-      </w:r>
-      <w:r>
-        <w:rPr>
-          <w:rFonts w:ascii="Menlo" w:eastAsia="Times New Roman" w:hAnsi="Menlo" w:cs="Menlo"/>
-          <w:color w:val="D4D4D4"/>
-          <w:sz w:val="18"/>
-          <w:szCs w:val="18"/>
-        </w:rPr>
-        <w:t xml:space="preserve"> () { </w:t>
-      </w:r>
-      <w:r>
-        <w:rPr>
-          <w:rFonts w:ascii="Menlo" w:eastAsia="Times New Roman" w:hAnsi="Menlo" w:cs="Menlo"/>
-          <w:color w:val="9CDCFE"/>
-          <w:sz w:val="18"/>
-          <w:szCs w:val="18"/>
-        </w:rPr>
-        <w:t>console</w:t>
-      </w:r>
-      <w:r>
-        <w:rPr>
-          <w:rFonts w:ascii="Menlo" w:eastAsia="Times New Roman" w:hAnsi="Menlo" w:cs="Menlo"/>
-          <w:color w:val="D4D4D4"/>
-          <w:sz w:val="18"/>
-          <w:szCs w:val="18"/>
-        </w:rPr>
-        <w:t>.</w:t>
-      </w:r>
-      <w:r>
-        <w:rPr>
-          <w:rFonts w:ascii="Menlo" w:eastAsia="Times New Roman" w:hAnsi="Menlo" w:cs="Menlo"/>
-          <w:color w:val="DCDCAA"/>
-          <w:sz w:val="18"/>
-          <w:szCs w:val="18"/>
-        </w:rPr>
-        <w:t>log</w:t>
-      </w:r>
-      <w:r>
-        <w:rPr>
-          <w:rFonts w:ascii="Menlo" w:eastAsia="Times New Roman" w:hAnsi="Menlo" w:cs="Menlo"/>
-          <w:color w:val="D4D4D4"/>
-          <w:sz w:val="18"/>
-          <w:szCs w:val="18"/>
-        </w:rPr>
-        <w:t>(</w:t>
-      </w:r>
-      <w:proofErr w:type="spellStart"/>
-      <w:r>
-        <w:rPr>
-          <w:rFonts w:ascii="Menlo" w:eastAsia="Times New Roman" w:hAnsi="Menlo" w:cs="Menlo"/>
-          <w:color w:val="569CD6"/>
-          <w:sz w:val="18"/>
-          <w:szCs w:val="18"/>
-        </w:rPr>
-        <w:t>this</w:t>
-      </w:r>
-      <w:r>
-        <w:rPr>
-          <w:rFonts w:ascii="Menlo" w:eastAsia="Times New Roman" w:hAnsi="Menlo" w:cs="Menlo"/>
-          <w:color w:val="D4D4D4"/>
-          <w:sz w:val="18"/>
-          <w:szCs w:val="18"/>
-        </w:rPr>
-        <w:t>.</w:t>
-      </w:r>
-      <w:r>
-        <w:rPr>
-          <w:rFonts w:ascii="Menlo" w:eastAsia="Times New Roman" w:hAnsi="Menlo" w:cs="Menlo"/>
-          <w:color w:val="9CDCFE"/>
-          <w:sz w:val="18"/>
-          <w:szCs w:val="18"/>
-        </w:rPr>
-        <w:t>serviceCount</w:t>
-      </w:r>
-      <w:proofErr w:type="spellEnd"/>
-      <w:r>
-        <w:rPr>
-          <w:rFonts w:ascii="Menlo" w:eastAsia="Times New Roman" w:hAnsi="Menlo" w:cs="Menlo"/>
-          <w:color w:val="D4D4D4"/>
-          <w:sz w:val="18"/>
-          <w:szCs w:val="18"/>
-        </w:rPr>
-        <w:t>); },</w:t>
-      </w:r>
-    </w:p>
-    <w:p>
-      <w:pPr>
-        <w:shd w:val="clear" w:color="auto" w:fill="1E1E1E"/>
-        <w:spacing w:line="270" w:lineRule="atLeast"/>
-        <w:rPr>
-          <w:rFonts w:ascii="Menlo" w:eastAsia="Times New Roman" w:hAnsi="Menlo" w:cs="Menlo"/>
-          <w:color w:val="D4D4D4"/>
-          <w:sz w:val="18"/>
-          <w:szCs w:val="18"/>
-        </w:rPr>
-      </w:pPr>
-      <w:r>
-        <w:rPr>
-          <w:rFonts w:ascii="Menlo" w:eastAsia="Times New Roman" w:hAnsi="Menlo" w:cs="Menlo"/>
-          <w:color w:val="D4D4D4"/>
-          <w:sz w:val="18"/>
-          <w:szCs w:val="18"/>
-        </w:rPr>
-        <w:t xml:space="preserve">    </w:t>
-      </w:r>
-      <w:proofErr w:type="spellStart"/>
-      <w:r>
-        <w:rPr>
-          <w:rFonts w:ascii="Menlo" w:eastAsia="Times New Roman" w:hAnsi="Menlo" w:cs="Menlo"/>
-          <w:color w:val="DCDCAA"/>
-          <w:sz w:val="18"/>
-          <w:szCs w:val="18"/>
-        </w:rPr>
-        <w:t>showReset</w:t>
-      </w:r>
-      <w:proofErr w:type="spellEnd"/>
-      <w:r>
-        <w:rPr>
-          <w:rFonts w:ascii="Menlo" w:eastAsia="Times New Roman" w:hAnsi="Menlo" w:cs="Menlo"/>
-          <w:color w:val="9CDCFE"/>
-          <w:sz w:val="18"/>
-          <w:szCs w:val="18"/>
-        </w:rPr>
-        <w:t>:</w:t>
-      </w:r>
-      <w:r>
-        <w:rPr>
-          <w:rFonts w:ascii="Menlo" w:eastAsia="Times New Roman" w:hAnsi="Menlo" w:cs="Menlo"/>
-          <w:color w:val="D4D4D4"/>
-          <w:sz w:val="18"/>
-          <w:szCs w:val="18"/>
-        </w:rPr>
-        <w:t xml:space="preserve"> </w:t>
-      </w:r>
-      <w:r>
-        <w:rPr>
-          <w:rFonts w:ascii="Menlo" w:eastAsia="Times New Roman" w:hAnsi="Menlo" w:cs="Menlo"/>
-          <w:color w:val="569CD6"/>
-          <w:sz w:val="18"/>
-          <w:szCs w:val="18"/>
-        </w:rPr>
-        <w:t>function</w:t>
-      </w:r>
-      <w:r>
-        <w:rPr>
-          <w:rFonts w:ascii="Menlo" w:eastAsia="Times New Roman" w:hAnsi="Menlo" w:cs="Menlo"/>
-          <w:color w:val="D4D4D4"/>
-          <w:sz w:val="18"/>
-          <w:szCs w:val="18"/>
-        </w:rPr>
-        <w:t xml:space="preserve"> () { </w:t>
-      </w:r>
-      <w:r>
-        <w:rPr>
-          <w:rFonts w:ascii="Menlo" w:eastAsia="Times New Roman" w:hAnsi="Menlo" w:cs="Menlo"/>
-          <w:color w:val="9CDCFE"/>
-          <w:sz w:val="18"/>
-          <w:szCs w:val="18"/>
-        </w:rPr>
-        <w:t>console</w:t>
-      </w:r>
-      <w:r>
-        <w:rPr>
-          <w:rFonts w:ascii="Menlo" w:eastAsia="Times New Roman" w:hAnsi="Menlo" w:cs="Menlo"/>
-          <w:color w:val="D4D4D4"/>
-          <w:sz w:val="18"/>
-          <w:szCs w:val="18"/>
-        </w:rPr>
-        <w:t>.</w:t>
-      </w:r>
-      <w:r>
-        <w:rPr>
-          <w:rFonts w:ascii="Menlo" w:eastAsia="Times New Roman" w:hAnsi="Menlo" w:cs="Menlo"/>
-          <w:color w:val="DCDCAA"/>
-          <w:sz w:val="18"/>
-          <w:szCs w:val="18"/>
-        </w:rPr>
-        <w:t>log</w:t>
-      </w:r>
-      <w:r>
-        <w:rPr>
-          <w:rFonts w:ascii="Menlo" w:eastAsia="Times New Roman" w:hAnsi="Menlo" w:cs="Menlo"/>
-          <w:color w:val="D4D4D4"/>
-          <w:sz w:val="18"/>
-          <w:szCs w:val="18"/>
-        </w:rPr>
-        <w:t>(</w:t>
-      </w:r>
-      <w:proofErr w:type="spellStart"/>
-      <w:r>
-        <w:rPr>
-          <w:rFonts w:ascii="Menlo" w:eastAsia="Times New Roman" w:hAnsi="Menlo" w:cs="Menlo"/>
-          <w:color w:val="569CD6"/>
-          <w:sz w:val="18"/>
-          <w:szCs w:val="18"/>
-        </w:rPr>
-        <w:t>this</w:t>
-      </w:r>
-      <w:r>
-        <w:rPr>
-          <w:rFonts w:ascii="Menlo" w:eastAsia="Times New Roman" w:hAnsi="Menlo" w:cs="Menlo"/>
-          <w:color w:val="D4D4D4"/>
-          <w:sz w:val="18"/>
-          <w:szCs w:val="18"/>
-        </w:rPr>
-        <w:t>.</w:t>
-      </w:r>
-      <w:r>
-        <w:rPr>
-          <w:rFonts w:ascii="Menlo" w:eastAsia="Times New Roman" w:hAnsi="Menlo" w:cs="Menlo"/>
-          <w:color w:val="9CDCFE"/>
-          <w:sz w:val="18"/>
-          <w:szCs w:val="18"/>
-        </w:rPr>
-        <w:t>serviceCount</w:t>
-      </w:r>
-      <w:proofErr w:type="spellEnd"/>
-      <w:r>
-        <w:rPr>
-          <w:rFonts w:ascii="Menlo" w:eastAsia="Times New Roman" w:hAnsi="Menlo" w:cs="Menlo"/>
-          <w:color w:val="D4D4D4"/>
-          <w:sz w:val="18"/>
-          <w:szCs w:val="18"/>
-        </w:rPr>
-        <w:t xml:space="preserve">); </w:t>
-      </w:r>
-      <w:r>
-        <w:rPr>
-          <w:rFonts w:ascii="Menlo" w:eastAsia="Times New Roman" w:hAnsi="Menlo" w:cs="Menlo"/>
-          <w:color w:val="9CDCFE"/>
-          <w:sz w:val="18"/>
-          <w:szCs w:val="18"/>
-        </w:rPr>
-        <w:t>console</w:t>
-      </w:r>
-      <w:r>
-        <w:rPr>
-          <w:rFonts w:ascii="Menlo" w:eastAsia="Times New Roman" w:hAnsi="Menlo" w:cs="Menlo"/>
-          <w:color w:val="D4D4D4"/>
-          <w:sz w:val="18"/>
-          <w:szCs w:val="18"/>
-        </w:rPr>
-        <w:t>.</w:t>
-      </w:r>
-      <w:r>
-        <w:rPr>
-          <w:rFonts w:ascii="Menlo" w:eastAsia="Times New Roman" w:hAnsi="Menlo" w:cs="Menlo"/>
-          <w:color w:val="DCDCAA"/>
-          <w:sz w:val="18"/>
-          <w:szCs w:val="18"/>
-        </w:rPr>
-        <w:t>log</w:t>
-      </w:r>
-      <w:r>
-        <w:rPr>
-          <w:rFonts w:ascii="Menlo" w:eastAsia="Times New Roman" w:hAnsi="Menlo" w:cs="Menlo"/>
-          <w:color w:val="D4D4D4"/>
-          <w:sz w:val="18"/>
-          <w:szCs w:val="18"/>
-        </w:rPr>
-        <w:t>(</w:t>
-      </w:r>
-      <w:proofErr w:type="spellStart"/>
-      <w:r>
-        <w:rPr>
-          <w:rFonts w:ascii="Menlo" w:eastAsia="Times New Roman" w:hAnsi="Menlo" w:cs="Menlo"/>
-          <w:color w:val="569CD6"/>
-          <w:sz w:val="18"/>
-          <w:szCs w:val="18"/>
-        </w:rPr>
-        <w:t>this</w:t>
-      </w:r>
-      <w:r>
-        <w:rPr>
-          <w:rFonts w:ascii="Menlo" w:eastAsia="Times New Roman" w:hAnsi="Menlo" w:cs="Menlo"/>
-          <w:color w:val="D4D4D4"/>
-          <w:sz w:val="18"/>
-          <w:szCs w:val="18"/>
-        </w:rPr>
-        <w:t>.</w:t>
-      </w:r>
-      <w:r>
-        <w:rPr>
-          <w:rFonts w:ascii="Menlo" w:eastAsia="Times New Roman" w:hAnsi="Menlo" w:cs="Menlo"/>
-          <w:color w:val="9CDCFE"/>
-          <w:sz w:val="18"/>
-          <w:szCs w:val="18"/>
-        </w:rPr>
-        <w:t>odometer</w:t>
-      </w:r>
-      <w:proofErr w:type="spellEnd"/>
-      <w:r>
-        <w:rPr>
-          <w:rFonts w:ascii="Menlo" w:eastAsia="Times New Roman" w:hAnsi="Menlo" w:cs="Menlo"/>
-          <w:color w:val="D4D4D4"/>
-          <w:sz w:val="18"/>
-          <w:szCs w:val="18"/>
-        </w:rPr>
-        <w:t>);},</w:t>
-      </w:r>
-    </w:p>
-    <w:p>
-      <w:pPr>
-        <w:shd w:val="clear" w:color="auto" w:fill="1E1E1E"/>
-        <w:spacing w:line="270" w:lineRule="atLeast"/>
-        <w:rPr>
-          <w:rFonts w:ascii="Menlo" w:eastAsia="Times New Roman" w:hAnsi="Menlo" w:cs="Menlo"/>
-          <w:color w:val="D4D4D4"/>
-          <w:sz w:val="18"/>
-          <w:szCs w:val="18"/>
-        </w:rPr>
-      </w:pPr>
-    </w:p>
-    <w:p>
-      <w:pPr>
-        <w:shd w:val="clear" w:color="auto" w:fill="1E1E1E"/>
-        <w:spacing w:line="270" w:lineRule="atLeast"/>
-        <w:rPr>
-          <w:rFonts w:ascii="Menlo" w:eastAsia="Times New Roman" w:hAnsi="Menlo" w:cs="Menlo"/>
-          <w:color w:val="D4D4D4"/>
-          <w:sz w:val="18"/>
-          <w:szCs w:val="18"/>
-        </w:rPr>
-      </w:pPr>
-      <w:r>
-        <w:rPr>
-          <w:rFonts w:ascii="Menlo" w:eastAsia="Times New Roman" w:hAnsi="Menlo" w:cs="Menlo"/>
-          <w:color w:val="D4D4D4"/>
-          <w:sz w:val="18"/>
-          <w:szCs w:val="18"/>
-        </w:rPr>
-        <w:t>}</w:t>
+        <w:t>);</w:t>
       </w:r>
     </w:p>
     <w:p>
@@ -10951,39 +11509,31 @@
           <w:szCs w:val="18"/>
         </w:rPr>
       </w:pPr>
-      <w:proofErr w:type="spellStart"/>
-      <w:r>
-        <w:rPr>
-          <w:rFonts w:ascii="Menlo" w:eastAsia="Times New Roman" w:hAnsi="Menlo" w:cs="Menlo"/>
-          <w:color w:val="9CDCFE"/>
-          <w:sz w:val="18"/>
-          <w:szCs w:val="18"/>
-        </w:rPr>
-        <w:t>car</w:t>
-      </w:r>
-      <w:r>
-        <w:rPr>
-          <w:rFonts w:ascii="Menlo" w:eastAsia="Times New Roman" w:hAnsi="Menlo" w:cs="Menlo"/>
-          <w:color w:val="D4D4D4"/>
-          <w:sz w:val="18"/>
-          <w:szCs w:val="18"/>
-        </w:rPr>
-        <w:t>.</w:t>
-      </w:r>
-      <w:r>
-        <w:rPr>
-          <w:rFonts w:ascii="Menlo" w:eastAsia="Times New Roman" w:hAnsi="Menlo" w:cs="Menlo"/>
-          <w:color w:val="DCDCAA"/>
-          <w:sz w:val="18"/>
-          <w:szCs w:val="18"/>
-        </w:rPr>
-        <w:t>service</w:t>
-      </w:r>
-      <w:proofErr w:type="spellEnd"/>
-      <w:r>
-        <w:rPr>
-          <w:rFonts w:ascii="Menlo" w:eastAsia="Times New Roman" w:hAnsi="Menlo" w:cs="Menlo"/>
-          <w:color w:val="D4D4D4"/>
+      <w:r>
+        <w:rPr>
+          <w:rFonts w:ascii="Menlo" w:eastAsia="Times New Roman" w:hAnsi="Menlo" w:cs="Menlo"/>
+          <w:color w:val="6A9955"/>
+          <w:sz w:val="18"/>
+          <w:szCs w:val="18"/>
+        </w:rPr>
+        <w:lastRenderedPageBreak/>
+        <w:t xml:space="preserve">// </w:t>
+      </w:r>
+      <w:proofErr w:type="spellStart"/>
+      <w:r>
+        <w:rPr>
+          <w:rFonts w:ascii="Menlo" w:eastAsia="Times New Roman" w:hAnsi="Menlo" w:cs="Menlo"/>
+          <w:color w:val="6A9955"/>
+          <w:sz w:val="18"/>
+          <w:szCs w:val="18"/>
+        </w:rPr>
+        <w:t>car.showService</w:t>
+      </w:r>
+      <w:proofErr w:type="spellEnd"/>
+      <w:r>
+        <w:rPr>
+          <w:rFonts w:ascii="Menlo" w:eastAsia="Times New Roman" w:hAnsi="Menlo" w:cs="Menlo"/>
+          <w:color w:val="6A9955"/>
           <w:sz w:val="18"/>
           <w:szCs w:val="18"/>
         </w:rPr>
@@ -11001,39 +11551,42 @@
           <w:szCs w:val="18"/>
         </w:rPr>
       </w:pPr>
-      <w:proofErr w:type="spellStart"/>
-      <w:r>
-        <w:rPr>
-          <w:rFonts w:ascii="Menlo" w:eastAsia="Times New Roman" w:hAnsi="Menlo" w:cs="Menlo"/>
-          <w:color w:val="9CDCFE"/>
-          <w:sz w:val="18"/>
-          <w:szCs w:val="18"/>
-        </w:rPr>
-        <w:t>car</w:t>
-      </w:r>
-      <w:r>
-        <w:rPr>
-          <w:rFonts w:ascii="Menlo" w:eastAsia="Times New Roman" w:hAnsi="Menlo" w:cs="Menlo"/>
-          <w:color w:val="D4D4D4"/>
-          <w:sz w:val="18"/>
-          <w:szCs w:val="18"/>
-        </w:rPr>
-        <w:t>.</w:t>
-      </w:r>
-      <w:r>
-        <w:rPr>
-          <w:rFonts w:ascii="Menlo" w:eastAsia="Times New Roman" w:hAnsi="Menlo" w:cs="Menlo"/>
-          <w:color w:val="DCDCAA"/>
-          <w:sz w:val="18"/>
-          <w:szCs w:val="18"/>
-        </w:rPr>
-        <w:t>service</w:t>
-      </w:r>
-      <w:proofErr w:type="spellEnd"/>
-      <w:r>
-        <w:rPr>
-          <w:rFonts w:ascii="Menlo" w:eastAsia="Times New Roman" w:hAnsi="Menlo" w:cs="Menlo"/>
-          <w:color w:val="D4D4D4"/>
+    </w:p>
+    <w:p>
+      <w:pPr>
+        <w:shd w:val="clear" w:color="auto" w:fill="1E1E1E"/>
+        <w:spacing w:line="270" w:lineRule="atLeast"/>
+        <w:rPr>
+          <w:rFonts w:ascii="Menlo" w:eastAsia="Times New Roman" w:hAnsi="Menlo" w:cs="Menlo"/>
+          <w:color w:val="D4D4D4"/>
+          <w:sz w:val="18"/>
+          <w:szCs w:val="18"/>
+        </w:rPr>
+      </w:pPr>
+      <w:r>
+        <w:rPr>
+          <w:rFonts w:ascii="Menlo" w:eastAsia="Times New Roman" w:hAnsi="Menlo" w:cs="Menlo"/>
+          <w:color w:val="6A9955"/>
+          <w:sz w:val="18"/>
+          <w:szCs w:val="18"/>
+        </w:rPr>
+        <w:t xml:space="preserve">// </w:t>
+      </w:r>
+      <w:proofErr w:type="spellStart"/>
+      <w:r>
+        <w:rPr>
+          <w:rFonts w:ascii="Menlo" w:eastAsia="Times New Roman" w:hAnsi="Menlo" w:cs="Menlo"/>
+          <w:color w:val="6A9955"/>
+          <w:sz w:val="18"/>
+          <w:szCs w:val="18"/>
+        </w:rPr>
+        <w:t>car.showReset</w:t>
+      </w:r>
+      <w:proofErr w:type="spellEnd"/>
+      <w:r>
+        <w:rPr>
+          <w:rFonts w:ascii="Menlo" w:eastAsia="Times New Roman" w:hAnsi="Menlo" w:cs="Menlo"/>
+          <w:color w:val="6A9955"/>
           <w:sz w:val="18"/>
           <w:szCs w:val="18"/>
         </w:rPr>
@@ -11051,257 +11604,15 @@
           <w:szCs w:val="18"/>
         </w:rPr>
       </w:pPr>
-      <w:proofErr w:type="spellStart"/>
-      <w:r>
-        <w:rPr>
-          <w:rFonts w:ascii="Menlo" w:eastAsia="Times New Roman" w:hAnsi="Menlo" w:cs="Menlo"/>
-          <w:color w:val="9CDCFE"/>
-          <w:sz w:val="18"/>
-          <w:szCs w:val="18"/>
-        </w:rPr>
-        <w:t>car</w:t>
-      </w:r>
-      <w:r>
-        <w:rPr>
-          <w:rFonts w:ascii="Menlo" w:eastAsia="Times New Roman" w:hAnsi="Menlo" w:cs="Menlo"/>
-          <w:color w:val="D4D4D4"/>
-          <w:sz w:val="18"/>
-          <w:szCs w:val="18"/>
-        </w:rPr>
-        <w:t>.</w:t>
-      </w:r>
-      <w:r>
-        <w:rPr>
-          <w:rFonts w:ascii="Menlo" w:eastAsia="Times New Roman" w:hAnsi="Menlo" w:cs="Menlo"/>
-          <w:color w:val="DCDCAA"/>
-          <w:sz w:val="18"/>
-          <w:szCs w:val="18"/>
-        </w:rPr>
-        <w:t>service</w:t>
-      </w:r>
-      <w:proofErr w:type="spellEnd"/>
-      <w:r>
-        <w:rPr>
-          <w:rFonts w:ascii="Menlo" w:eastAsia="Times New Roman" w:hAnsi="Menlo" w:cs="Menlo"/>
-          <w:color w:val="D4D4D4"/>
-          <w:sz w:val="18"/>
-          <w:szCs w:val="18"/>
-        </w:rPr>
-        <w:t>();</w:t>
-      </w:r>
-    </w:p>
-    <w:p>
-      <w:pPr>
-        <w:shd w:val="clear" w:color="auto" w:fill="1E1E1E"/>
-        <w:spacing w:line="270" w:lineRule="atLeast"/>
-        <w:rPr>
-          <w:rFonts w:ascii="Menlo" w:eastAsia="Times New Roman" w:hAnsi="Menlo" w:cs="Menlo"/>
-          <w:color w:val="D4D4D4"/>
-          <w:sz w:val="18"/>
-          <w:szCs w:val="18"/>
-        </w:rPr>
-      </w:pPr>
-      <w:proofErr w:type="spellStart"/>
-      <w:r>
-        <w:rPr>
-          <w:rFonts w:ascii="Menlo" w:eastAsia="Times New Roman" w:hAnsi="Menlo" w:cs="Menlo"/>
-          <w:color w:val="9CDCFE"/>
-          <w:sz w:val="18"/>
-          <w:szCs w:val="18"/>
-        </w:rPr>
-        <w:t>car</w:t>
-      </w:r>
-      <w:r>
-        <w:rPr>
-          <w:rFonts w:ascii="Menlo" w:eastAsia="Times New Roman" w:hAnsi="Menlo" w:cs="Menlo"/>
-          <w:color w:val="D4D4D4"/>
-          <w:sz w:val="18"/>
-          <w:szCs w:val="18"/>
-        </w:rPr>
-        <w:t>.</w:t>
-      </w:r>
-      <w:r>
-        <w:rPr>
-          <w:rFonts w:ascii="Menlo" w:eastAsia="Times New Roman" w:hAnsi="Menlo" w:cs="Menlo"/>
-          <w:color w:val="DCDCAA"/>
-          <w:sz w:val="18"/>
-          <w:szCs w:val="18"/>
-        </w:rPr>
-        <w:t>showService</w:t>
-      </w:r>
-      <w:proofErr w:type="spellEnd"/>
-      <w:r>
-        <w:rPr>
-          <w:rFonts w:ascii="Menlo" w:eastAsia="Times New Roman" w:hAnsi="Menlo" w:cs="Menlo"/>
-          <w:color w:val="D4D4D4"/>
-          <w:sz w:val="18"/>
-          <w:szCs w:val="18"/>
-        </w:rPr>
-        <w:t>();</w:t>
-      </w:r>
-    </w:p>
-    <w:p>
-      <w:pPr>
-        <w:shd w:val="clear" w:color="auto" w:fill="1E1E1E"/>
-        <w:spacing w:line="270" w:lineRule="atLeast"/>
-        <w:rPr>
-          <w:rFonts w:ascii="Menlo" w:eastAsia="Times New Roman" w:hAnsi="Menlo" w:cs="Menlo"/>
-          <w:color w:val="D4D4D4"/>
-          <w:sz w:val="18"/>
-          <w:szCs w:val="18"/>
-        </w:rPr>
-      </w:pPr>
-      <w:proofErr w:type="spellStart"/>
-      <w:r>
-        <w:rPr>
-          <w:rFonts w:ascii="Menlo" w:eastAsia="Times New Roman" w:hAnsi="Menlo" w:cs="Menlo"/>
-          <w:color w:val="9CDCFE"/>
-          <w:sz w:val="18"/>
-          <w:szCs w:val="18"/>
-        </w:rPr>
-        <w:t>car</w:t>
-      </w:r>
-      <w:r>
-        <w:rPr>
-          <w:rFonts w:ascii="Menlo" w:eastAsia="Times New Roman" w:hAnsi="Menlo" w:cs="Menlo"/>
-          <w:color w:val="D4D4D4"/>
-          <w:sz w:val="18"/>
-          <w:szCs w:val="18"/>
-        </w:rPr>
-        <w:t>.</w:t>
-      </w:r>
-      <w:r>
-        <w:rPr>
-          <w:rFonts w:ascii="Menlo" w:eastAsia="Times New Roman" w:hAnsi="Menlo" w:cs="Menlo"/>
-          <w:color w:val="DCDCAA"/>
-          <w:sz w:val="18"/>
-          <w:szCs w:val="18"/>
-        </w:rPr>
-        <w:t>getOdemeterReading</w:t>
-      </w:r>
-      <w:proofErr w:type="spellEnd"/>
-      <w:r>
-        <w:rPr>
-          <w:rFonts w:ascii="Menlo" w:eastAsia="Times New Roman" w:hAnsi="Menlo" w:cs="Menlo"/>
-          <w:color w:val="D4D4D4"/>
-          <w:sz w:val="18"/>
-          <w:szCs w:val="18"/>
-        </w:rPr>
-        <w:t>();</w:t>
-      </w:r>
-    </w:p>
-    <w:p>
-      <w:pPr>
-        <w:shd w:val="clear" w:color="auto" w:fill="1E1E1E"/>
-        <w:spacing w:line="270" w:lineRule="atLeast"/>
-        <w:rPr>
-          <w:rFonts w:ascii="Menlo" w:eastAsia="Times New Roman" w:hAnsi="Menlo" w:cs="Menlo"/>
-          <w:color w:val="D4D4D4"/>
-          <w:sz w:val="18"/>
-          <w:szCs w:val="18"/>
-        </w:rPr>
-      </w:pPr>
-      <w:proofErr w:type="spellStart"/>
-      <w:r>
-        <w:rPr>
-          <w:rFonts w:ascii="Menlo" w:eastAsia="Times New Roman" w:hAnsi="Menlo" w:cs="Menlo"/>
-          <w:color w:val="9CDCFE"/>
-          <w:sz w:val="18"/>
-          <w:szCs w:val="18"/>
-        </w:rPr>
-        <w:t>car</w:t>
-      </w:r>
-      <w:r>
-        <w:rPr>
-          <w:rFonts w:ascii="Menlo" w:eastAsia="Times New Roman" w:hAnsi="Menlo" w:cs="Menlo"/>
-          <w:color w:val="D4D4D4"/>
-          <w:sz w:val="18"/>
-          <w:szCs w:val="18"/>
-        </w:rPr>
-        <w:t>.</w:t>
-      </w:r>
-      <w:r>
-        <w:rPr>
-          <w:rFonts w:ascii="Menlo" w:eastAsia="Times New Roman" w:hAnsi="Menlo" w:cs="Menlo"/>
-          <w:color w:val="4EC9B0"/>
-          <w:sz w:val="18"/>
-          <w:szCs w:val="18"/>
-        </w:rPr>
-        <w:t>reset</w:t>
-      </w:r>
-      <w:proofErr w:type="spellEnd"/>
-      <w:r>
-        <w:rPr>
-          <w:rFonts w:ascii="Menlo" w:eastAsia="Times New Roman" w:hAnsi="Menlo" w:cs="Menlo"/>
-          <w:color w:val="D4D4D4"/>
-          <w:sz w:val="18"/>
-          <w:szCs w:val="18"/>
-        </w:rPr>
-        <w:t>();</w:t>
-      </w:r>
-    </w:p>
-    <w:p>
-      <w:pPr>
-        <w:shd w:val="clear" w:color="auto" w:fill="1E1E1E"/>
-        <w:spacing w:line="270" w:lineRule="atLeast"/>
-        <w:rPr>
-          <w:rFonts w:ascii="Menlo" w:eastAsia="Times New Roman" w:hAnsi="Menlo" w:cs="Menlo"/>
-          <w:color w:val="D4D4D4"/>
-          <w:sz w:val="18"/>
-          <w:szCs w:val="18"/>
-        </w:rPr>
-      </w:pPr>
-      <w:proofErr w:type="spellStart"/>
-      <w:r>
-        <w:rPr>
-          <w:rFonts w:ascii="Menlo" w:eastAsia="Times New Roman" w:hAnsi="Menlo" w:cs="Menlo"/>
-          <w:color w:val="9CDCFE"/>
-          <w:sz w:val="18"/>
-          <w:szCs w:val="18"/>
-        </w:rPr>
-        <w:t>car</w:t>
-      </w:r>
-      <w:r>
-        <w:rPr>
-          <w:rFonts w:ascii="Menlo" w:eastAsia="Times New Roman" w:hAnsi="Menlo" w:cs="Menlo"/>
-          <w:color w:val="D4D4D4"/>
-          <w:sz w:val="18"/>
-          <w:szCs w:val="18"/>
-        </w:rPr>
-        <w:t>.</w:t>
-      </w:r>
-      <w:r>
-        <w:rPr>
-          <w:rFonts w:ascii="Menlo" w:eastAsia="Times New Roman" w:hAnsi="Menlo" w:cs="Menlo"/>
-          <w:color w:val="DCDCAA"/>
-          <w:sz w:val="18"/>
-          <w:szCs w:val="18"/>
-        </w:rPr>
-        <w:t>showReset</w:t>
-      </w:r>
-      <w:proofErr w:type="spellEnd"/>
-      <w:r>
-        <w:rPr>
-          <w:rFonts w:ascii="Menlo" w:eastAsia="Times New Roman" w:hAnsi="Menlo" w:cs="Menlo"/>
-          <w:color w:val="D4D4D4"/>
-          <w:sz w:val="18"/>
-          <w:szCs w:val="18"/>
-        </w:rPr>
-        <w:t>();</w:t>
-      </w:r>
     </w:p>
     <w:p/>
     <w:p>
       <w:r>
-        <w:rPr>
-          <w:noProof/>
-        </w:rPr>
-        <w:lastRenderedPageBreak/>
         <w:drawing>
-          <wp:inline distT="0" distB="0" distL="0" distR="0">
-            <wp:extent cx="5943600" cy="3983990"/>
-            <wp:effectExtent l="0" t="0" r="0" b="3810"/>
-            <wp:docPr id="7" name="Picture 7"/>
+          <wp:inline distT="0" distB="0" distL="0" distR="0" wp14:anchorId="4357ED8C" wp14:editId="56DC451C">
+            <wp:extent cx="5943600" cy="2113280"/>
+            <wp:effectExtent l="0" t="0" r="0" b="0"/>
+            <wp:docPr id="8" name="Picture 8"/>
             <wp:cNvGraphicFramePr>
               <a:graphicFrameLocks xmlns:a="http://schemas.openxmlformats.org/drawingml/2006/main" noChangeAspect="1"/>
             </wp:cNvGraphicFramePr>
@@ -11309,17 +11620,11 @@
               <a:graphicData uri="http://schemas.openxmlformats.org/drawingml/2006/picture">
                 <pic:pic xmlns:pic="http://schemas.openxmlformats.org/drawingml/2006/picture">
                   <pic:nvPicPr>
-                    <pic:cNvPr id="7" name="Screen Shot 2020-08-30 at 9.57.08 PM.png"/>
+                    <pic:cNvPr id="1" name=""/>
                     <pic:cNvPicPr/>
                   </pic:nvPicPr>
                   <pic:blipFill>
-                    <a:blip r:embed="rId10">
-                      <a:extLst>
-                        <a:ext uri="{28A0092B-C50C-407E-A947-70E740481C1C}">
-                          <a14:useLocalDpi xmlns:a14="http://schemas.microsoft.com/office/drawing/2010/main" val="0"/>
-                        </a:ext>
-                      </a:extLst>
-                    </a:blip>
+                    <a:blip r:embed="rId10"/>
                     <a:stretch>
                       <a:fillRect/>
                     </a:stretch>
@@ -11327,7 +11632,7 @@
                   <pic:spPr>
                     <a:xfrm>
                       <a:off x="0" y="0"/>
-                      <a:ext cx="5943600" cy="3983990"/>
+                      <a:ext cx="5943600" cy="2113280"/>
                     </a:xfrm>
                     <a:prstGeom prst="rect">
                       <a:avLst/>
@@ -11339,6 +11644,8 @@
           </wp:inline>
         </w:drawing>
       </w:r>
+      <w:bookmarkStart w:id="0" w:name="_GoBack"/>
+      <w:bookmarkEnd w:id="0"/>
     </w:p>
     <w:sectPr>
       <w:pgSz w:w="12240" w:h="15840"/>

</xml_diff>